<commit_message>
test change to demonstrate git diff
</commit_message>
<xml_diff>
--- a/week4.docx
+++ b/week4.docx
@@ -13,6 +13,26 @@
           <w:lang w:val="en-US"/>
         </w:rPr>
         <w:t>Test.  This is the file to use for week4 of the Coursera IBM Data Scientist certificate</w:t>
+      </w:r>
+    </w:p>
+    <w:p>
+      <w:pPr>
+        <w:rPr>
+          <w:lang w:val="en-US"/>
+        </w:rPr>
+      </w:pPr>
+    </w:p>
+    <w:p>
+      <w:pPr>
+        <w:rPr>
+          <w:lang w:val="en-US"/>
+        </w:rPr>
+      </w:pPr>
+      <w:r>
+        <w:rPr>
+          <w:lang w:val="en-US"/>
+        </w:rPr>
+        <w:t>A change to note the git tracking</w:t>
       </w:r>
     </w:p>
     <w:sectPr>

</xml_diff>

<commit_message>
Submitted on Coursera Jan 31 2021
</commit_message>
<xml_diff>
--- a/week4.docx
+++ b/week4.docx
@@ -4,36 +4,664 @@
   <w:body>
     <w:p>
       <w:pPr>
-        <w:rPr>
-          <w:lang w:val="en-US"/>
-        </w:rPr>
-      </w:pPr>
-      <w:r>
-        <w:rPr>
-          <w:lang w:val="en-US"/>
-        </w:rPr>
-        <w:t>Test.  This is the file to use for week4 of the Coursera IBM Data Scientist certificate</w:t>
-      </w:r>
-    </w:p>
-    <w:p>
-      <w:pPr>
-        <w:rPr>
-          <w:lang w:val="en-US"/>
-        </w:rPr>
-      </w:pPr>
-    </w:p>
-    <w:p>
-      <w:pPr>
-        <w:rPr>
-          <w:lang w:val="en-US"/>
-        </w:rPr>
-      </w:pPr>
-      <w:r>
-        <w:rPr>
-          <w:lang w:val="en-US"/>
-        </w:rPr>
-        <w:t>A change to note the git tracking</w:t>
-      </w:r>
+        <w:pStyle w:val="Heading1"/>
+      </w:pPr>
+      <w:r>
+        <w:t xml:space="preserve">Capstone Project – Battle of the Neighborhoods </w:t>
+      </w:r>
+      <w:r>
+        <w:t xml:space="preserve">(Week </w:t>
+      </w:r>
+      <w:r>
+        <w:t>1</w:t>
+      </w:r>
+      <w:r>
+        <w:t>)</w:t>
+      </w:r>
+    </w:p>
+    <w:p>
+      <w:pPr>
+        <w:spacing w:after="100" w:afterAutospacing="1"/>
+        <w:rPr>
+          <w:rFonts w:ascii="Times New Roman" w:eastAsia="Times New Roman" w:hAnsi="Times New Roman" w:cs="Times New Roman"/>
+          <w:sz w:val="24"/>
+          <w:szCs w:val="24"/>
+          <w:lang w:eastAsia="en-CA"/>
+        </w:rPr>
+      </w:pPr>
+      <w:r>
+        <w:rPr>
+          <w:rFonts w:ascii="Times New Roman" w:eastAsia="Times New Roman" w:hAnsi="Times New Roman" w:cs="Times New Roman"/>
+          <w:sz w:val="24"/>
+          <w:szCs w:val="24"/>
+          <w:lang w:eastAsia="en-CA"/>
+        </w:rPr>
+        <w:t>By Shiju George</w:t>
+      </w:r>
+    </w:p>
+    <w:p>
+      <w:pPr>
+        <w:pStyle w:val="Heading2"/>
+        <w:rPr>
+          <w:rFonts w:eastAsia="Times New Roman"/>
+          <w:lang w:eastAsia="en-CA"/>
+        </w:rPr>
+      </w:pPr>
+      <w:r>
+        <w:rPr>
+          <w:rFonts w:eastAsia="Times New Roman"/>
+          <w:lang w:eastAsia="en-CA"/>
+        </w:rPr>
+        <w:t>Problem Description</w:t>
+      </w:r>
+      <w:r>
+        <w:rPr>
+          <w:rFonts w:eastAsia="Times New Roman"/>
+          <w:lang w:eastAsia="en-CA"/>
+        </w:rPr>
+        <w:t xml:space="preserve"> and </w:t>
+      </w:r>
+      <w:r>
+        <w:rPr>
+          <w:rFonts w:eastAsia="Times New Roman"/>
+          <w:lang w:eastAsia="en-CA"/>
+        </w:rPr>
+        <w:t>B</w:t>
+      </w:r>
+      <w:r>
+        <w:rPr>
+          <w:rFonts w:eastAsia="Times New Roman"/>
+          <w:lang w:eastAsia="en-CA"/>
+        </w:rPr>
+        <w:t>ackground:</w:t>
+      </w:r>
+    </w:p>
+    <w:p>
+      <w:pPr>
+        <w:rPr>
+          <w:lang w:eastAsia="en-CA"/>
+        </w:rPr>
+      </w:pPr>
+    </w:p>
+    <w:p>
+      <w:pPr>
+        <w:spacing w:after="100" w:afterAutospacing="1"/>
+        <w:rPr>
+          <w:rFonts w:ascii="Times New Roman" w:eastAsia="Times New Roman" w:hAnsi="Times New Roman" w:cs="Times New Roman"/>
+          <w:sz w:val="24"/>
+          <w:szCs w:val="24"/>
+          <w:lang w:eastAsia="en-CA"/>
+        </w:rPr>
+      </w:pPr>
+      <w:r>
+        <w:rPr>
+          <w:rFonts w:ascii="Times New Roman" w:eastAsia="Times New Roman" w:hAnsi="Times New Roman" w:cs="Times New Roman"/>
+          <w:sz w:val="24"/>
+          <w:szCs w:val="24"/>
+          <w:lang w:eastAsia="en-CA"/>
+        </w:rPr>
+        <w:t xml:space="preserve">My Client wishes to open a </w:t>
+      </w:r>
+      <w:r>
+        <w:rPr>
+          <w:rFonts w:ascii="Times New Roman" w:eastAsia="Times New Roman" w:hAnsi="Times New Roman" w:cs="Times New Roman"/>
+          <w:sz w:val="24"/>
+          <w:szCs w:val="24"/>
+          <w:lang w:eastAsia="en-CA"/>
+        </w:rPr>
+        <w:t xml:space="preserve">specific type of </w:t>
+      </w:r>
+      <w:r>
+        <w:rPr>
+          <w:rFonts w:ascii="Times New Roman" w:eastAsia="Times New Roman" w:hAnsi="Times New Roman" w:cs="Times New Roman"/>
+          <w:sz w:val="24"/>
+          <w:szCs w:val="24"/>
+          <w:lang w:eastAsia="en-CA"/>
+        </w:rPr>
+        <w:t xml:space="preserve">tea shop in New Orleans </w:t>
+      </w:r>
+      <w:r>
+        <w:rPr>
+          <w:rFonts w:ascii="Times New Roman" w:eastAsia="Times New Roman" w:hAnsi="Times New Roman" w:cs="Times New Roman"/>
+          <w:sz w:val="24"/>
+          <w:szCs w:val="24"/>
+          <w:lang w:eastAsia="en-CA"/>
+        </w:rPr>
+        <w:t xml:space="preserve">that </w:t>
+      </w:r>
+      <w:r>
+        <w:rPr>
+          <w:rFonts w:ascii="Times New Roman" w:eastAsia="Times New Roman" w:hAnsi="Times New Roman" w:cs="Times New Roman"/>
+          <w:sz w:val="24"/>
+          <w:szCs w:val="24"/>
+          <w:lang w:eastAsia="en-CA"/>
+        </w:rPr>
+        <w:t xml:space="preserve">will </w:t>
+      </w:r>
+      <w:r>
+        <w:rPr>
+          <w:rFonts w:ascii="Times New Roman" w:eastAsia="Times New Roman" w:hAnsi="Times New Roman" w:cs="Times New Roman"/>
+          <w:sz w:val="24"/>
+          <w:szCs w:val="24"/>
+          <w:lang w:eastAsia="en-CA"/>
+        </w:rPr>
+        <w:t>provide</w:t>
+      </w:r>
+      <w:r>
+        <w:rPr>
+          <w:rFonts w:ascii="Times New Roman" w:eastAsia="Times New Roman" w:hAnsi="Times New Roman" w:cs="Times New Roman"/>
+          <w:sz w:val="24"/>
+          <w:szCs w:val="24"/>
+          <w:lang w:eastAsia="en-CA"/>
+        </w:rPr>
+        <w:t xml:space="preserve"> </w:t>
+      </w:r>
+      <w:r>
+        <w:rPr>
+          <w:rFonts w:ascii="Times New Roman" w:eastAsia="Times New Roman" w:hAnsi="Times New Roman" w:cs="Times New Roman"/>
+          <w:sz w:val="24"/>
+          <w:szCs w:val="24"/>
+          <w:lang w:eastAsia="en-CA"/>
+        </w:rPr>
+        <w:t>traditional</w:t>
+      </w:r>
+      <w:r>
+        <w:rPr>
+          <w:rFonts w:ascii="Times New Roman" w:eastAsia="Times New Roman" w:hAnsi="Times New Roman" w:cs="Times New Roman"/>
+          <w:sz w:val="24"/>
+          <w:szCs w:val="24"/>
+          <w:lang w:eastAsia="en-CA"/>
+        </w:rPr>
+        <w:t xml:space="preserve"> teas </w:t>
+      </w:r>
+      <w:r>
+        <w:rPr>
+          <w:rFonts w:ascii="Times New Roman" w:eastAsia="Times New Roman" w:hAnsi="Times New Roman" w:cs="Times New Roman"/>
+          <w:sz w:val="24"/>
+          <w:szCs w:val="24"/>
+          <w:lang w:eastAsia="en-CA"/>
+        </w:rPr>
+        <w:t>in</w:t>
+      </w:r>
+      <w:r>
+        <w:rPr>
+          <w:rFonts w:ascii="Times New Roman" w:eastAsia="Times New Roman" w:hAnsi="Times New Roman" w:cs="Times New Roman"/>
+          <w:sz w:val="24"/>
+          <w:szCs w:val="24"/>
+          <w:lang w:eastAsia="en-CA"/>
+        </w:rPr>
+        <w:t xml:space="preserve"> a space </w:t>
+      </w:r>
+      <w:r>
+        <w:rPr>
+          <w:rFonts w:ascii="Times New Roman" w:eastAsia="Times New Roman" w:hAnsi="Times New Roman" w:cs="Times New Roman"/>
+          <w:sz w:val="24"/>
+          <w:szCs w:val="24"/>
+          <w:lang w:eastAsia="en-CA"/>
+        </w:rPr>
+        <w:t xml:space="preserve">which </w:t>
+      </w:r>
+      <w:r>
+        <w:rPr>
+          <w:rFonts w:ascii="Times New Roman" w:eastAsia="Times New Roman" w:hAnsi="Times New Roman" w:cs="Times New Roman"/>
+          <w:sz w:val="24"/>
+          <w:szCs w:val="24"/>
+          <w:lang w:eastAsia="en-CA"/>
+        </w:rPr>
+        <w:t>promote</w:t>
+      </w:r>
+      <w:r>
+        <w:rPr>
+          <w:rFonts w:ascii="Times New Roman" w:eastAsia="Times New Roman" w:hAnsi="Times New Roman" w:cs="Times New Roman"/>
+          <w:sz w:val="24"/>
+          <w:szCs w:val="24"/>
+          <w:lang w:eastAsia="en-CA"/>
+        </w:rPr>
+        <w:t>s</w:t>
+      </w:r>
+      <w:r>
+        <w:rPr>
+          <w:rFonts w:ascii="Times New Roman" w:eastAsia="Times New Roman" w:hAnsi="Times New Roman" w:cs="Times New Roman"/>
+          <w:sz w:val="24"/>
+          <w:szCs w:val="24"/>
+          <w:lang w:eastAsia="en-CA"/>
+        </w:rPr>
+        <w:t xml:space="preserve"> and support</w:t>
+      </w:r>
+      <w:r>
+        <w:rPr>
+          <w:rFonts w:ascii="Times New Roman" w:eastAsia="Times New Roman" w:hAnsi="Times New Roman" w:cs="Times New Roman"/>
+          <w:sz w:val="24"/>
+          <w:szCs w:val="24"/>
+          <w:lang w:eastAsia="en-CA"/>
+        </w:rPr>
+        <w:t>s</w:t>
+      </w:r>
+      <w:r>
+        <w:rPr>
+          <w:rFonts w:ascii="Times New Roman" w:eastAsia="Times New Roman" w:hAnsi="Times New Roman" w:cs="Times New Roman"/>
+          <w:sz w:val="24"/>
+          <w:szCs w:val="24"/>
+          <w:lang w:eastAsia="en-CA"/>
+        </w:rPr>
+        <w:t xml:space="preserve"> social communities interested in mind and body </w:t>
+      </w:r>
+      <w:r>
+        <w:rPr>
+          <w:rFonts w:ascii="Times New Roman" w:eastAsia="Times New Roman" w:hAnsi="Times New Roman" w:cs="Times New Roman"/>
+          <w:sz w:val="24"/>
+          <w:szCs w:val="24"/>
+          <w:lang w:eastAsia="en-CA"/>
+        </w:rPr>
+        <w:t>wellness</w:t>
+      </w:r>
+      <w:r>
+        <w:rPr>
+          <w:rFonts w:ascii="Times New Roman" w:eastAsia="Times New Roman" w:hAnsi="Times New Roman" w:cs="Times New Roman"/>
+          <w:sz w:val="24"/>
+          <w:szCs w:val="24"/>
+          <w:lang w:eastAsia="en-CA"/>
+        </w:rPr>
+        <w:t xml:space="preserve">.  He believes that there are synergies between </w:t>
+      </w:r>
+      <w:r>
+        <w:rPr>
+          <w:rFonts w:ascii="Times New Roman" w:eastAsia="Times New Roman" w:hAnsi="Times New Roman" w:cs="Times New Roman"/>
+          <w:sz w:val="24"/>
+          <w:szCs w:val="24"/>
+          <w:lang w:eastAsia="en-CA"/>
+        </w:rPr>
+        <w:t>these types</w:t>
+      </w:r>
+      <w:r>
+        <w:rPr>
+          <w:rFonts w:ascii="Times New Roman" w:eastAsia="Times New Roman" w:hAnsi="Times New Roman" w:cs="Times New Roman"/>
+          <w:sz w:val="24"/>
+          <w:szCs w:val="24"/>
+          <w:lang w:eastAsia="en-CA"/>
+        </w:rPr>
+        <w:t xml:space="preserve"> </w:t>
+      </w:r>
+      <w:r>
+        <w:rPr>
+          <w:rFonts w:ascii="Times New Roman" w:eastAsia="Times New Roman" w:hAnsi="Times New Roman" w:cs="Times New Roman"/>
+          <w:sz w:val="24"/>
+          <w:szCs w:val="24"/>
+          <w:lang w:eastAsia="en-CA"/>
+        </w:rPr>
+        <w:t>of tea houses and places like yoga studios.  In this regard, he would like to know which areas in New Orleans have yoga studios, and in particular which of these areas have the fewest number of tea houses.</w:t>
+      </w:r>
+      <w:r>
+        <w:rPr>
+          <w:rFonts w:ascii="Times New Roman" w:eastAsia="Times New Roman" w:hAnsi="Times New Roman" w:cs="Times New Roman"/>
+          <w:sz w:val="24"/>
+          <w:szCs w:val="24"/>
+          <w:lang w:eastAsia="en-CA"/>
+        </w:rPr>
+        <w:t xml:space="preserve"> </w:t>
+      </w:r>
+      <w:r>
+        <w:rPr>
+          <w:rFonts w:ascii="Times New Roman" w:eastAsia="Times New Roman" w:hAnsi="Times New Roman" w:cs="Times New Roman"/>
+          <w:sz w:val="24"/>
+          <w:szCs w:val="24"/>
+          <w:lang w:eastAsia="en-CA"/>
+        </w:rPr>
+        <w:t xml:space="preserve"> </w:t>
+      </w:r>
+      <w:r>
+        <w:rPr>
+          <w:rFonts w:ascii="Times New Roman" w:eastAsia="Times New Roman" w:hAnsi="Times New Roman" w:cs="Times New Roman"/>
+          <w:sz w:val="24"/>
+          <w:szCs w:val="24"/>
+          <w:lang w:eastAsia="en-CA"/>
+        </w:rPr>
+        <w:t xml:space="preserve">This information is important to my Client as he would like to know which area in New Orleans would </w:t>
+      </w:r>
+      <w:r>
+        <w:rPr>
+          <w:rFonts w:ascii="Times New Roman" w:eastAsia="Times New Roman" w:hAnsi="Times New Roman" w:cs="Times New Roman"/>
+          <w:sz w:val="24"/>
+          <w:szCs w:val="24"/>
+          <w:lang w:eastAsia="en-CA"/>
+        </w:rPr>
+        <w:t xml:space="preserve">potentially be suitable for a successful tea house. </w:t>
+      </w:r>
+    </w:p>
+    <w:p>
+      <w:pPr>
+        <w:pStyle w:val="Heading2"/>
+        <w:rPr>
+          <w:rFonts w:eastAsia="Times New Roman"/>
+          <w:lang w:eastAsia="en-CA"/>
+        </w:rPr>
+      </w:pPr>
+      <w:r>
+        <w:rPr>
+          <w:rFonts w:eastAsia="Times New Roman"/>
+          <w:lang w:eastAsia="en-CA"/>
+        </w:rPr>
+        <w:t>Description of the Data and how it will be used to solve this Problem:</w:t>
+      </w:r>
+    </w:p>
+    <w:p>
+      <w:pPr>
+        <w:rPr>
+          <w:lang w:eastAsia="en-CA"/>
+        </w:rPr>
+      </w:pPr>
+    </w:p>
+    <w:p>
+      <w:pPr>
+        <w:rPr>
+          <w:lang w:eastAsia="en-CA"/>
+        </w:rPr>
+      </w:pPr>
+      <w:r>
+        <w:rPr>
+          <w:lang w:eastAsia="en-CA"/>
+        </w:rPr>
+        <w:t>Locations of the neighborhoods in New Orleans as defined by their respective latitudes and longitudes are shown on the following Wikipedia page:</w:t>
+      </w:r>
+    </w:p>
+    <w:p>
+      <w:pPr>
+        <w:rPr>
+          <w:lang w:eastAsia="en-CA"/>
+        </w:rPr>
+      </w:pPr>
+    </w:p>
+    <w:p>
+      <w:pPr>
+        <w:rPr>
+          <w:lang w:eastAsia="en-CA"/>
+        </w:rPr>
+      </w:pPr>
+      <w:hyperlink r:id="rId5" w:history="1">
+        <w:r>
+          <w:rPr>
+            <w:rStyle w:val="Hyperlink"/>
+            <w:lang w:eastAsia="en-CA"/>
+          </w:rPr>
+          <w:t>https://en.wikipedia.org/wiki/Neighborhoods_in_New_Orleans</w:t>
+        </w:r>
+      </w:hyperlink>
+    </w:p>
+    <w:p>
+      <w:pPr>
+        <w:rPr>
+          <w:lang w:eastAsia="en-CA"/>
+        </w:rPr>
+      </w:pPr>
+    </w:p>
+    <w:p>
+      <w:pPr>
+        <w:rPr>
+          <w:lang w:eastAsia="en-CA"/>
+        </w:rPr>
+      </w:pPr>
+      <w:r>
+        <w:rPr>
+          <w:lang w:eastAsia="en-CA"/>
+        </w:rPr>
+        <w:t xml:space="preserve">Using a python based </w:t>
+      </w:r>
+      <w:proofErr w:type="spellStart"/>
+      <w:r>
+        <w:rPr>
+          <w:lang w:eastAsia="en-CA"/>
+        </w:rPr>
+        <w:t>Jupyter</w:t>
+      </w:r>
+      <w:proofErr w:type="spellEnd"/>
+      <w:r>
+        <w:rPr>
+          <w:lang w:eastAsia="en-CA"/>
+        </w:rPr>
+        <w:t xml:space="preserve"> notebook, this information was extracted and transformed into </w:t>
+      </w:r>
+      <w:r>
+        <w:rPr>
+          <w:lang w:eastAsia="en-CA"/>
+        </w:rPr>
+        <w:t>a P</w:t>
+      </w:r>
+      <w:r>
+        <w:rPr>
+          <w:lang w:eastAsia="en-CA"/>
+        </w:rPr>
+        <w:t xml:space="preserve">andas </w:t>
+      </w:r>
+      <w:proofErr w:type="spellStart"/>
+      <w:r>
+        <w:rPr>
+          <w:lang w:eastAsia="en-CA"/>
+        </w:rPr>
+        <w:t>DataFrame</w:t>
+      </w:r>
+      <w:proofErr w:type="spellEnd"/>
+      <w:r>
+        <w:rPr>
+          <w:lang w:eastAsia="en-CA"/>
+        </w:rPr>
+        <w:t xml:space="preserve">.  The following general steps were then </w:t>
+      </w:r>
+      <w:r>
+        <w:rPr>
+          <w:lang w:eastAsia="en-CA"/>
+        </w:rPr>
+        <w:t>applied,</w:t>
+      </w:r>
+      <w:r>
+        <w:rPr>
+          <w:lang w:eastAsia="en-CA"/>
+        </w:rPr>
+        <w:t xml:space="preserve"> and they show how this data was used to solve the Problem.</w:t>
+      </w:r>
+    </w:p>
+    <w:p>
+      <w:pPr>
+        <w:rPr>
+          <w:lang w:eastAsia="en-CA"/>
+        </w:rPr>
+      </w:pPr>
+    </w:p>
+    <w:p>
+      <w:pPr>
+        <w:pStyle w:val="ListParagraph"/>
+        <w:numPr>
+          <w:ilvl w:val="0"/>
+          <w:numId w:val="3"/>
+        </w:numPr>
+        <w:rPr>
+          <w:lang w:eastAsia="en-CA"/>
+        </w:rPr>
+      </w:pPr>
+      <w:r>
+        <w:rPr>
+          <w:lang w:eastAsia="en-CA"/>
+        </w:rPr>
+        <w:t>Create a map of New Orleans that shows each neighborhood</w:t>
+      </w:r>
+      <w:r>
+        <w:rPr>
+          <w:lang w:eastAsia="en-CA"/>
+        </w:rPr>
+        <w:t>.</w:t>
+      </w:r>
+    </w:p>
+    <w:p>
+      <w:pPr>
+        <w:pStyle w:val="ListParagraph"/>
+        <w:numPr>
+          <w:ilvl w:val="0"/>
+          <w:numId w:val="3"/>
+        </w:numPr>
+        <w:rPr>
+          <w:lang w:eastAsia="en-CA"/>
+        </w:rPr>
+      </w:pPr>
+      <w:r>
+        <w:rPr>
+          <w:lang w:eastAsia="en-CA"/>
+        </w:rPr>
+        <w:t>Use Foursquare to find the top 100 venue</w:t>
+      </w:r>
+      <w:r>
+        <w:rPr>
+          <w:lang w:eastAsia="en-CA"/>
+        </w:rPr>
+        <w:t xml:space="preserve">s </w:t>
+      </w:r>
+      <w:r>
+        <w:rPr>
+          <w:lang w:eastAsia="en-CA"/>
+        </w:rPr>
+        <w:t>in each neighborhood</w:t>
+      </w:r>
+      <w:r>
+        <w:rPr>
+          <w:lang w:eastAsia="en-CA"/>
+        </w:rPr>
+        <w:t>.</w:t>
+      </w:r>
+    </w:p>
+    <w:p>
+      <w:pPr>
+        <w:pStyle w:val="ListParagraph"/>
+        <w:numPr>
+          <w:ilvl w:val="0"/>
+          <w:numId w:val="3"/>
+        </w:numPr>
+        <w:rPr>
+          <w:lang w:eastAsia="en-CA"/>
+        </w:rPr>
+      </w:pPr>
+      <w:r>
+        <w:rPr>
+          <w:lang w:eastAsia="en-CA"/>
+        </w:rPr>
+        <w:t>Use ‘one hot encoding’ on the venue categories of the venues in each neighborhood</w:t>
+      </w:r>
+      <w:r>
+        <w:rPr>
+          <w:lang w:eastAsia="en-CA"/>
+        </w:rPr>
+        <w:t>.</w:t>
+      </w:r>
+    </w:p>
+    <w:p>
+      <w:pPr>
+        <w:pStyle w:val="ListParagraph"/>
+        <w:numPr>
+          <w:ilvl w:val="0"/>
+          <w:numId w:val="3"/>
+        </w:numPr>
+        <w:rPr>
+          <w:lang w:eastAsia="en-CA"/>
+        </w:rPr>
+      </w:pPr>
+      <w:r>
+        <w:rPr>
+          <w:lang w:eastAsia="en-CA"/>
+        </w:rPr>
+        <w:t>Determine a frequency based grouping of the venue categories in each neighborhood.</w:t>
+      </w:r>
+    </w:p>
+    <w:p>
+      <w:pPr>
+        <w:pStyle w:val="ListParagraph"/>
+        <w:numPr>
+          <w:ilvl w:val="0"/>
+          <w:numId w:val="3"/>
+        </w:numPr>
+        <w:rPr>
+          <w:lang w:eastAsia="en-CA"/>
+        </w:rPr>
+      </w:pPr>
+      <w:r>
+        <w:rPr>
+          <w:lang w:eastAsia="en-CA"/>
+        </w:rPr>
+        <w:t>Cluster the neighborhoods using the K-Means method.</w:t>
+      </w:r>
+    </w:p>
+    <w:p>
+      <w:pPr>
+        <w:pStyle w:val="ListParagraph"/>
+        <w:numPr>
+          <w:ilvl w:val="0"/>
+          <w:numId w:val="3"/>
+        </w:numPr>
+        <w:rPr>
+          <w:lang w:eastAsia="en-CA"/>
+        </w:rPr>
+      </w:pPr>
+      <w:r>
+        <w:rPr>
+          <w:lang w:eastAsia="en-CA"/>
+        </w:rPr>
+        <w:t>Show where the clusters are on a map of New Orleans.</w:t>
+      </w:r>
+    </w:p>
+    <w:p>
+      <w:pPr>
+        <w:pStyle w:val="ListParagraph"/>
+        <w:numPr>
+          <w:ilvl w:val="0"/>
+          <w:numId w:val="3"/>
+        </w:numPr>
+        <w:rPr>
+          <w:lang w:eastAsia="en-CA"/>
+        </w:rPr>
+      </w:pPr>
+      <w:r>
+        <w:rPr>
+          <w:lang w:eastAsia="en-CA"/>
+        </w:rPr>
+        <w:t xml:space="preserve">Present plots that show which neighborhoods have both yoga studios and tea or coffee </w:t>
+      </w:r>
+      <w:proofErr w:type="gramStart"/>
+      <w:r>
+        <w:rPr>
+          <w:lang w:eastAsia="en-CA"/>
+        </w:rPr>
+        <w:t>shops</w:t>
+      </w:r>
+      <w:proofErr w:type="gramEnd"/>
+    </w:p>
+    <w:p>
+      <w:pPr>
+        <w:pStyle w:val="ListParagraph"/>
+        <w:numPr>
+          <w:ilvl w:val="0"/>
+          <w:numId w:val="3"/>
+        </w:numPr>
+        <w:rPr>
+          <w:lang w:eastAsia="en-CA"/>
+        </w:rPr>
+      </w:pPr>
+      <w:r>
+        <w:rPr>
+          <w:lang w:eastAsia="en-CA"/>
+        </w:rPr>
+        <w:t xml:space="preserve">Using these plots determine which neighborhoods have the lowest number of coffee </w:t>
+      </w:r>
+      <w:proofErr w:type="gramStart"/>
+      <w:r>
+        <w:rPr>
+          <w:lang w:eastAsia="en-CA"/>
+        </w:rPr>
+        <w:t>shops</w:t>
+      </w:r>
+      <w:proofErr w:type="gramEnd"/>
+    </w:p>
+    <w:p>
+      <w:pPr>
+        <w:rPr>
+          <w:lang w:eastAsia="en-CA"/>
+        </w:rPr>
+      </w:pPr>
     </w:p>
     <w:sectPr>
       <w:pgSz w:w="12240" w:h="15840"/>
@@ -43,6 +671,338 @@
     </w:sectPr>
   </w:body>
 </w:document>
+</file>
+
+<file path=word/numbering.xml><?xml version="1.0" encoding="utf-8"?>
+<w:numbering xmlns:wpc="http://schemas.microsoft.com/office/word/2010/wordprocessingCanvas" xmlns:cx="http://schemas.microsoft.com/office/drawing/2014/chartex" xmlns:cx1="http://schemas.microsoft.com/office/drawing/2015/9/8/chartex" xmlns:cx2="http://schemas.microsoft.com/office/drawing/2015/10/21/chartex" xmlns:cx3="http://schemas.microsoft.com/office/drawing/2016/5/9/chartex" xmlns:cx4="http://schemas.microsoft.com/office/drawing/2016/5/10/chartex" xmlns:cx5="http://schemas.microsoft.com/office/drawing/2016/5/11/chartex" xmlns:cx6="http://schemas.microsoft.com/office/drawing/2016/5/12/chartex" xmlns:cx7="http://schemas.microsoft.com/office/drawing/2016/5/13/chartex" xmlns:cx8="http://schemas.microsoft.com/office/drawing/2016/5/14/chartex" xmlns:mc="http://schemas.openxmlformats.org/markup-compatibility/2006" xmlns:aink="http://schemas.microsoft.com/office/drawing/2016/ink" xmlns:am3d="http://schemas.microsoft.com/office/drawing/2017/model3d" xmlns:o="urn:schemas-microsoft-com:office:office" xmlns:r="http://schemas.openxmlformats.org/officeDocument/2006/relationships" xmlns:m="http://schemas.openxmlformats.org/officeDocument/2006/math" xmlns:v="urn:schemas-microsoft-com:vml" xmlns:wp14="http://schemas.microsoft.com/office/word/2010/wordprocessingDrawing" xmlns:wp="http://schemas.openxmlformats.org/drawingml/2006/wordprocessingDrawing" xmlns:w10="urn:schemas-microsoft-com:office:word" xmlns:w="http://schemas.openxmlformats.org/wordprocessingml/2006/main" xmlns:w14="http://schemas.microsoft.com/office/word/2010/wordml" xmlns:w15="http://schemas.microsoft.com/office/word/2012/wordml" xmlns:w16cex="http://schemas.microsoft.com/office/word/2018/wordml/cex" xmlns:w16cid="http://schemas.microsoft.com/office/word/2016/wordml/cid" xmlns:w16="http://schemas.microsoft.com/office/word/2018/wordml" xmlns:w16se="http://schemas.microsoft.com/office/word/2015/wordml/symex" xmlns:wpg="http://schemas.microsoft.com/office/word/2010/wordprocessingGroup" xmlns:wpi="http://schemas.microsoft.com/office/word/2010/wordprocessingInk" xmlns:wne="http://schemas.microsoft.com/office/word/2006/wordml" xmlns:wps="http://schemas.microsoft.com/office/word/2010/wordprocessingShape" mc:Ignorable="w14 w15 w16se w16cid w16 w16cex wp14">
+  <w:abstractNum w:abstractNumId="0" w15:restartNumberingAfterBreak="0">
+    <w:nsid w:val="2ACB6CFD"/>
+    <w:multiLevelType w:val="multilevel"/>
+    <w:tmpl w:val="F9C6C5E2"/>
+    <w:lvl w:ilvl="0">
+      <w:start w:val="1"/>
+      <w:numFmt w:val="decimal"/>
+      <w:lvlText w:val="%1."/>
+      <w:lvlJc w:val="left"/>
+      <w:pPr>
+        <w:tabs>
+          <w:tab w:val="num" w:pos="720"/>
+        </w:tabs>
+        <w:ind w:left="720" w:hanging="360"/>
+      </w:pPr>
+    </w:lvl>
+    <w:lvl w:ilvl="1" w:tentative="1">
+      <w:start w:val="1"/>
+      <w:numFmt w:val="decimal"/>
+      <w:lvlText w:val="%2."/>
+      <w:lvlJc w:val="left"/>
+      <w:pPr>
+        <w:tabs>
+          <w:tab w:val="num" w:pos="1440"/>
+        </w:tabs>
+        <w:ind w:left="1440" w:hanging="360"/>
+      </w:pPr>
+    </w:lvl>
+    <w:lvl w:ilvl="2" w:tentative="1">
+      <w:start w:val="1"/>
+      <w:numFmt w:val="decimal"/>
+      <w:lvlText w:val="%3."/>
+      <w:lvlJc w:val="left"/>
+      <w:pPr>
+        <w:tabs>
+          <w:tab w:val="num" w:pos="2160"/>
+        </w:tabs>
+        <w:ind w:left="2160" w:hanging="360"/>
+      </w:pPr>
+    </w:lvl>
+    <w:lvl w:ilvl="3" w:tentative="1">
+      <w:start w:val="1"/>
+      <w:numFmt w:val="decimal"/>
+      <w:lvlText w:val="%4."/>
+      <w:lvlJc w:val="left"/>
+      <w:pPr>
+        <w:tabs>
+          <w:tab w:val="num" w:pos="2880"/>
+        </w:tabs>
+        <w:ind w:left="2880" w:hanging="360"/>
+      </w:pPr>
+    </w:lvl>
+    <w:lvl w:ilvl="4" w:tentative="1">
+      <w:start w:val="1"/>
+      <w:numFmt w:val="decimal"/>
+      <w:lvlText w:val="%5."/>
+      <w:lvlJc w:val="left"/>
+      <w:pPr>
+        <w:tabs>
+          <w:tab w:val="num" w:pos="3600"/>
+        </w:tabs>
+        <w:ind w:left="3600" w:hanging="360"/>
+      </w:pPr>
+    </w:lvl>
+    <w:lvl w:ilvl="5" w:tentative="1">
+      <w:start w:val="1"/>
+      <w:numFmt w:val="decimal"/>
+      <w:lvlText w:val="%6."/>
+      <w:lvlJc w:val="left"/>
+      <w:pPr>
+        <w:tabs>
+          <w:tab w:val="num" w:pos="4320"/>
+        </w:tabs>
+        <w:ind w:left="4320" w:hanging="360"/>
+      </w:pPr>
+    </w:lvl>
+    <w:lvl w:ilvl="6" w:tentative="1">
+      <w:start w:val="1"/>
+      <w:numFmt w:val="decimal"/>
+      <w:lvlText w:val="%7."/>
+      <w:lvlJc w:val="left"/>
+      <w:pPr>
+        <w:tabs>
+          <w:tab w:val="num" w:pos="5040"/>
+        </w:tabs>
+        <w:ind w:left="5040" w:hanging="360"/>
+      </w:pPr>
+    </w:lvl>
+    <w:lvl w:ilvl="7" w:tentative="1">
+      <w:start w:val="1"/>
+      <w:numFmt w:val="decimal"/>
+      <w:lvlText w:val="%8."/>
+      <w:lvlJc w:val="left"/>
+      <w:pPr>
+        <w:tabs>
+          <w:tab w:val="num" w:pos="5760"/>
+        </w:tabs>
+        <w:ind w:left="5760" w:hanging="360"/>
+      </w:pPr>
+    </w:lvl>
+    <w:lvl w:ilvl="8" w:tentative="1">
+      <w:start w:val="1"/>
+      <w:numFmt w:val="decimal"/>
+      <w:lvlText w:val="%9."/>
+      <w:lvlJc w:val="left"/>
+      <w:pPr>
+        <w:tabs>
+          <w:tab w:val="num" w:pos="6480"/>
+        </w:tabs>
+        <w:ind w:left="6480" w:hanging="360"/>
+      </w:pPr>
+    </w:lvl>
+  </w:abstractNum>
+  <w:abstractNum w:abstractNumId="1" w15:restartNumberingAfterBreak="0">
+    <w:nsid w:val="35065D1C"/>
+    <w:multiLevelType w:val="multilevel"/>
+    <w:tmpl w:val="6E682604"/>
+    <w:lvl w:ilvl="0">
+      <w:start w:val="1"/>
+      <w:numFmt w:val="decimal"/>
+      <w:lvlText w:val="%1."/>
+      <w:lvlJc w:val="left"/>
+      <w:pPr>
+        <w:tabs>
+          <w:tab w:val="num" w:pos="720"/>
+        </w:tabs>
+        <w:ind w:left="720" w:hanging="360"/>
+      </w:pPr>
+    </w:lvl>
+    <w:lvl w:ilvl="1" w:tentative="1">
+      <w:start w:val="1"/>
+      <w:numFmt w:val="decimal"/>
+      <w:lvlText w:val="%2."/>
+      <w:lvlJc w:val="left"/>
+      <w:pPr>
+        <w:tabs>
+          <w:tab w:val="num" w:pos="1440"/>
+        </w:tabs>
+        <w:ind w:left="1440" w:hanging="360"/>
+      </w:pPr>
+    </w:lvl>
+    <w:lvl w:ilvl="2" w:tentative="1">
+      <w:start w:val="1"/>
+      <w:numFmt w:val="decimal"/>
+      <w:lvlText w:val="%3."/>
+      <w:lvlJc w:val="left"/>
+      <w:pPr>
+        <w:tabs>
+          <w:tab w:val="num" w:pos="2160"/>
+        </w:tabs>
+        <w:ind w:left="2160" w:hanging="360"/>
+      </w:pPr>
+    </w:lvl>
+    <w:lvl w:ilvl="3" w:tentative="1">
+      <w:start w:val="1"/>
+      <w:numFmt w:val="decimal"/>
+      <w:lvlText w:val="%4."/>
+      <w:lvlJc w:val="left"/>
+      <w:pPr>
+        <w:tabs>
+          <w:tab w:val="num" w:pos="2880"/>
+        </w:tabs>
+        <w:ind w:left="2880" w:hanging="360"/>
+      </w:pPr>
+    </w:lvl>
+    <w:lvl w:ilvl="4" w:tentative="1">
+      <w:start w:val="1"/>
+      <w:numFmt w:val="decimal"/>
+      <w:lvlText w:val="%5."/>
+      <w:lvlJc w:val="left"/>
+      <w:pPr>
+        <w:tabs>
+          <w:tab w:val="num" w:pos="3600"/>
+        </w:tabs>
+        <w:ind w:left="3600" w:hanging="360"/>
+      </w:pPr>
+    </w:lvl>
+    <w:lvl w:ilvl="5" w:tentative="1">
+      <w:start w:val="1"/>
+      <w:numFmt w:val="decimal"/>
+      <w:lvlText w:val="%6."/>
+      <w:lvlJc w:val="left"/>
+      <w:pPr>
+        <w:tabs>
+          <w:tab w:val="num" w:pos="4320"/>
+        </w:tabs>
+        <w:ind w:left="4320" w:hanging="360"/>
+      </w:pPr>
+    </w:lvl>
+    <w:lvl w:ilvl="6" w:tentative="1">
+      <w:start w:val="1"/>
+      <w:numFmt w:val="decimal"/>
+      <w:lvlText w:val="%7."/>
+      <w:lvlJc w:val="left"/>
+      <w:pPr>
+        <w:tabs>
+          <w:tab w:val="num" w:pos="5040"/>
+        </w:tabs>
+        <w:ind w:left="5040" w:hanging="360"/>
+      </w:pPr>
+    </w:lvl>
+    <w:lvl w:ilvl="7" w:tentative="1">
+      <w:start w:val="1"/>
+      <w:numFmt w:val="decimal"/>
+      <w:lvlText w:val="%8."/>
+      <w:lvlJc w:val="left"/>
+      <w:pPr>
+        <w:tabs>
+          <w:tab w:val="num" w:pos="5760"/>
+        </w:tabs>
+        <w:ind w:left="5760" w:hanging="360"/>
+      </w:pPr>
+    </w:lvl>
+    <w:lvl w:ilvl="8" w:tentative="1">
+      <w:start w:val="1"/>
+      <w:numFmt w:val="decimal"/>
+      <w:lvlText w:val="%9."/>
+      <w:lvlJc w:val="left"/>
+      <w:pPr>
+        <w:tabs>
+          <w:tab w:val="num" w:pos="6480"/>
+        </w:tabs>
+        <w:ind w:left="6480" w:hanging="360"/>
+      </w:pPr>
+    </w:lvl>
+  </w:abstractNum>
+  <w:abstractNum w:abstractNumId="2" w15:restartNumberingAfterBreak="0">
+    <w:nsid w:val="3C802CFD"/>
+    <w:multiLevelType w:val="hybridMultilevel"/>
+    <w:tmpl w:val="E8628B6A"/>
+    <w:lvl w:ilvl="0" w:tplc="1009000F">
+      <w:start w:val="1"/>
+      <w:numFmt w:val="decimal"/>
+      <w:lvlText w:val="%1."/>
+      <w:lvlJc w:val="left"/>
+      <w:pPr>
+        <w:ind w:left="720" w:hanging="360"/>
+      </w:pPr>
+      <w:rPr>
+        <w:rFonts w:hint="default"/>
+      </w:rPr>
+    </w:lvl>
+    <w:lvl w:ilvl="1" w:tplc="10090019" w:tentative="1">
+      <w:start w:val="1"/>
+      <w:numFmt w:val="lowerLetter"/>
+      <w:lvlText w:val="%2."/>
+      <w:lvlJc w:val="left"/>
+      <w:pPr>
+        <w:ind w:left="1440" w:hanging="360"/>
+      </w:pPr>
+    </w:lvl>
+    <w:lvl w:ilvl="2" w:tplc="1009001B" w:tentative="1">
+      <w:start w:val="1"/>
+      <w:numFmt w:val="lowerRoman"/>
+      <w:lvlText w:val="%3."/>
+      <w:lvlJc w:val="right"/>
+      <w:pPr>
+        <w:ind w:left="2160" w:hanging="180"/>
+      </w:pPr>
+    </w:lvl>
+    <w:lvl w:ilvl="3" w:tplc="1009000F" w:tentative="1">
+      <w:start w:val="1"/>
+      <w:numFmt w:val="decimal"/>
+      <w:lvlText w:val="%4."/>
+      <w:lvlJc w:val="left"/>
+      <w:pPr>
+        <w:ind w:left="2880" w:hanging="360"/>
+      </w:pPr>
+    </w:lvl>
+    <w:lvl w:ilvl="4" w:tplc="10090019" w:tentative="1">
+      <w:start w:val="1"/>
+      <w:numFmt w:val="lowerLetter"/>
+      <w:lvlText w:val="%5."/>
+      <w:lvlJc w:val="left"/>
+      <w:pPr>
+        <w:ind w:left="3600" w:hanging="360"/>
+      </w:pPr>
+    </w:lvl>
+    <w:lvl w:ilvl="5" w:tplc="1009001B" w:tentative="1">
+      <w:start w:val="1"/>
+      <w:numFmt w:val="lowerRoman"/>
+      <w:lvlText w:val="%6."/>
+      <w:lvlJc w:val="right"/>
+      <w:pPr>
+        <w:ind w:left="4320" w:hanging="180"/>
+      </w:pPr>
+    </w:lvl>
+    <w:lvl w:ilvl="6" w:tplc="1009000F" w:tentative="1">
+      <w:start w:val="1"/>
+      <w:numFmt w:val="decimal"/>
+      <w:lvlText w:val="%7."/>
+      <w:lvlJc w:val="left"/>
+      <w:pPr>
+        <w:ind w:left="5040" w:hanging="360"/>
+      </w:pPr>
+    </w:lvl>
+    <w:lvl w:ilvl="7" w:tplc="10090019" w:tentative="1">
+      <w:start w:val="1"/>
+      <w:numFmt w:val="lowerLetter"/>
+      <w:lvlText w:val="%8."/>
+      <w:lvlJc w:val="left"/>
+      <w:pPr>
+        <w:ind w:left="5760" w:hanging="360"/>
+      </w:pPr>
+    </w:lvl>
+    <w:lvl w:ilvl="8" w:tplc="1009001B" w:tentative="1">
+      <w:start w:val="1"/>
+      <w:numFmt w:val="lowerRoman"/>
+      <w:lvlText w:val="%9."/>
+      <w:lvlJc w:val="right"/>
+      <w:pPr>
+        <w:ind w:left="6480" w:hanging="180"/>
+      </w:pPr>
+    </w:lvl>
+  </w:abstractNum>
+  <w:num w:numId="1">
+    <w:abstractNumId w:val="1"/>
+    <w:lvlOverride w:ilvl="0">
+      <w:startOverride w:val="2"/>
+    </w:lvlOverride>
+  </w:num>
+  <w:num w:numId="2">
+    <w:abstractNumId w:val="0"/>
+  </w:num>
+  <w:num w:numId="3">
+    <w:abstractNumId w:val="2"/>
+  </w:num>
+</w:numbering>
 </file>
 
 <file path=word/styles.xml><?xml version="1.0" encoding="utf-8"?>
@@ -440,6 +1400,49 @@
     <w:name w:val="Normal"/>
     <w:qFormat/>
   </w:style>
+  <w:style w:type="paragraph" w:styleId="Heading1">
+    <w:name w:val="heading 1"/>
+    <w:basedOn w:val="Normal"/>
+    <w:link w:val="Heading1Char"/>
+    <w:uiPriority w:val="9"/>
+    <w:qFormat/>
+    <w:rsid w:val="00C5625A"/>
+    <w:pPr>
+      <w:spacing w:before="100" w:beforeAutospacing="1" w:after="100" w:afterAutospacing="1"/>
+      <w:outlineLvl w:val="0"/>
+    </w:pPr>
+    <w:rPr>
+      <w:rFonts w:ascii="Times New Roman" w:eastAsia="Times New Roman" w:hAnsi="Times New Roman" w:cs="Times New Roman"/>
+      <w:b/>
+      <w:bCs/>
+      <w:kern w:val="36"/>
+      <w:sz w:val="48"/>
+      <w:szCs w:val="48"/>
+      <w:lang w:eastAsia="en-CA"/>
+    </w:rPr>
+  </w:style>
+  <w:style w:type="paragraph" w:styleId="Heading2">
+    <w:name w:val="heading 2"/>
+    <w:basedOn w:val="Normal"/>
+    <w:next w:val="Normal"/>
+    <w:link w:val="Heading2Char"/>
+    <w:uiPriority w:val="9"/>
+    <w:unhideWhenUsed/>
+    <w:qFormat/>
+    <w:rsid w:val="00235491"/>
+    <w:pPr>
+      <w:keepNext/>
+      <w:keepLines/>
+      <w:spacing w:before="40"/>
+      <w:outlineLvl w:val="1"/>
+    </w:pPr>
+    <w:rPr>
+      <w:rFonts w:asciiTheme="majorHAnsi" w:eastAsiaTheme="majorEastAsia" w:hAnsiTheme="majorHAnsi" w:cstheme="majorBidi"/>
+      <w:color w:val="2F5496" w:themeColor="accent1" w:themeShade="BF"/>
+      <w:sz w:val="26"/>
+      <w:szCs w:val="26"/>
+    </w:rPr>
+  </w:style>
   <w:style w:type="character" w:default="1" w:styleId="DefaultParagraphFont">
     <w:name w:val="Default Paragraph Font"/>
     <w:uiPriority w:val="1"/>
@@ -466,6 +1469,97 @@
     <w:uiPriority w:val="99"/>
     <w:semiHidden/>
     <w:unhideWhenUsed/>
+  </w:style>
+  <w:style w:type="paragraph" w:styleId="NormalWeb">
+    <w:name w:val="Normal (Web)"/>
+    <w:basedOn w:val="Normal"/>
+    <w:uiPriority w:val="99"/>
+    <w:semiHidden/>
+    <w:unhideWhenUsed/>
+    <w:rsid w:val="003A1816"/>
+    <w:pPr>
+      <w:spacing w:before="100" w:beforeAutospacing="1" w:after="100" w:afterAutospacing="1"/>
+    </w:pPr>
+    <w:rPr>
+      <w:rFonts w:ascii="Times New Roman" w:eastAsia="Times New Roman" w:hAnsi="Times New Roman" w:cs="Times New Roman"/>
+      <w:sz w:val="24"/>
+      <w:szCs w:val="24"/>
+      <w:lang w:eastAsia="en-CA"/>
+    </w:rPr>
+  </w:style>
+  <w:style w:type="character" w:styleId="Strong">
+    <w:name w:val="Strong"/>
+    <w:basedOn w:val="DefaultParagraphFont"/>
+    <w:uiPriority w:val="22"/>
+    <w:qFormat/>
+    <w:rsid w:val="00C5625A"/>
+    <w:rPr>
+      <w:b/>
+      <w:bCs/>
+    </w:rPr>
+  </w:style>
+  <w:style w:type="character" w:customStyle="1" w:styleId="Heading1Char">
+    <w:name w:val="Heading 1 Char"/>
+    <w:basedOn w:val="DefaultParagraphFont"/>
+    <w:link w:val="Heading1"/>
+    <w:uiPriority w:val="9"/>
+    <w:rsid w:val="00C5625A"/>
+    <w:rPr>
+      <w:rFonts w:ascii="Times New Roman" w:eastAsia="Times New Roman" w:hAnsi="Times New Roman" w:cs="Times New Roman"/>
+      <w:b/>
+      <w:bCs/>
+      <w:kern w:val="36"/>
+      <w:sz w:val="48"/>
+      <w:szCs w:val="48"/>
+      <w:lang w:eastAsia="en-CA"/>
+    </w:rPr>
+  </w:style>
+  <w:style w:type="character" w:customStyle="1" w:styleId="Heading2Char">
+    <w:name w:val="Heading 2 Char"/>
+    <w:basedOn w:val="DefaultParagraphFont"/>
+    <w:link w:val="Heading2"/>
+    <w:uiPriority w:val="9"/>
+    <w:rsid w:val="00235491"/>
+    <w:rPr>
+      <w:rFonts w:asciiTheme="majorHAnsi" w:eastAsiaTheme="majorEastAsia" w:hAnsiTheme="majorHAnsi" w:cstheme="majorBidi"/>
+      <w:color w:val="2F5496" w:themeColor="accent1" w:themeShade="BF"/>
+      <w:sz w:val="26"/>
+      <w:szCs w:val="26"/>
+    </w:rPr>
+  </w:style>
+  <w:style w:type="character" w:styleId="Hyperlink">
+    <w:name w:val="Hyperlink"/>
+    <w:basedOn w:val="DefaultParagraphFont"/>
+    <w:uiPriority w:val="99"/>
+    <w:unhideWhenUsed/>
+    <w:rsid w:val="005168AA"/>
+    <w:rPr>
+      <w:color w:val="0563C1" w:themeColor="hyperlink"/>
+      <w:u w:val="single"/>
+    </w:rPr>
+  </w:style>
+  <w:style w:type="character" w:styleId="UnresolvedMention">
+    <w:name w:val="Unresolved Mention"/>
+    <w:basedOn w:val="DefaultParagraphFont"/>
+    <w:uiPriority w:val="99"/>
+    <w:semiHidden/>
+    <w:unhideWhenUsed/>
+    <w:rsid w:val="005168AA"/>
+    <w:rPr>
+      <w:color w:val="605E5C"/>
+      <w:shd w:val="clear" w:color="auto" w:fill="E1DFDD"/>
+    </w:rPr>
+  </w:style>
+  <w:style w:type="paragraph" w:styleId="ListParagraph">
+    <w:name w:val="List Paragraph"/>
+    <w:basedOn w:val="Normal"/>
+    <w:uiPriority w:val="34"/>
+    <w:qFormat/>
+    <w:rsid w:val="00AB79C5"/>
+    <w:pPr>
+      <w:ind w:left="720"/>
+      <w:contextualSpacing/>
+    </w:pPr>
   </w:style>
 </w:styles>
 </file>

</xml_diff>

<commit_message>
Initial issue Jan 31 2021
</commit_message>
<xml_diff>
--- a/week4.docx
+++ b/week4.docx
@@ -5,22 +5,157 @@
     <w:p>
       <w:pPr>
         <w:pStyle w:val="Heading1"/>
-      </w:pPr>
-      <w:r>
+        <w:rPr>
+          <w:sz w:val="36"/>
+          <w:szCs w:val="36"/>
+        </w:rPr>
+      </w:pPr>
+      <w:r>
+        <w:rPr>
+          <w:sz w:val="36"/>
+          <w:szCs w:val="36"/>
+        </w:rPr>
         <w:t xml:space="preserve">Capstone Project – Battle of the Neighborhoods </w:t>
       </w:r>
       <w:r>
+        <w:rPr>
+          <w:sz w:val="36"/>
+          <w:szCs w:val="36"/>
+        </w:rPr>
         <w:t xml:space="preserve">(Week </w:t>
       </w:r>
       <w:r>
+        <w:rPr>
+          <w:sz w:val="36"/>
+          <w:szCs w:val="36"/>
+        </w:rPr>
         <w:t>1</w:t>
       </w:r>
       <w:r>
+        <w:rPr>
+          <w:sz w:val="36"/>
+          <w:szCs w:val="36"/>
+        </w:rPr>
         <w:t>)</w:t>
       </w:r>
     </w:p>
     <w:p>
       <w:pPr>
+        <w:rPr>
+          <w:rFonts w:ascii="Times New Roman" w:eastAsia="Times New Roman" w:hAnsi="Times New Roman" w:cs="Times New Roman"/>
+          <w:sz w:val="20"/>
+          <w:szCs w:val="20"/>
+          <w:lang w:eastAsia="en-CA"/>
+        </w:rPr>
+      </w:pPr>
+      <w:r>
+        <w:rPr>
+          <w:rFonts w:ascii="Times New Roman" w:eastAsia="Times New Roman" w:hAnsi="Times New Roman" w:cs="Times New Roman"/>
+          <w:sz w:val="20"/>
+          <w:szCs w:val="20"/>
+          <w:lang w:eastAsia="en-CA"/>
+        </w:rPr>
+        <w:t>By Shiju George</w:t>
+      </w:r>
+      <w:r>
+        <w:rPr>
+          <w:rFonts w:ascii="Times New Roman" w:eastAsia="Times New Roman" w:hAnsi="Times New Roman" w:cs="Times New Roman"/>
+          <w:sz w:val="20"/>
+          <w:szCs w:val="20"/>
+          <w:lang w:eastAsia="en-CA"/>
+        </w:rPr>
+        <w:t xml:space="preserve"> </w:t>
+      </w:r>
+    </w:p>
+    <w:p>
+      <w:pPr>
+        <w:rPr>
+          <w:rFonts w:ascii="Times New Roman" w:eastAsia="Times New Roman" w:hAnsi="Times New Roman" w:cs="Times New Roman"/>
+          <w:sz w:val="20"/>
+          <w:szCs w:val="20"/>
+          <w:lang w:eastAsia="en-CA"/>
+        </w:rPr>
+      </w:pPr>
+      <w:r>
+        <w:rPr>
+          <w:rFonts w:ascii="Times New Roman" w:eastAsia="Times New Roman" w:hAnsi="Times New Roman" w:cs="Times New Roman"/>
+          <w:sz w:val="20"/>
+          <w:szCs w:val="20"/>
+          <w:lang w:eastAsia="en-CA"/>
+        </w:rPr>
+        <w:t>Rev. 0 (initial issue)</w:t>
+      </w:r>
+    </w:p>
+    <w:p>
+      <w:pPr>
+        <w:rPr>
+          <w:rFonts w:ascii="Times New Roman" w:eastAsia="Times New Roman" w:hAnsi="Times New Roman" w:cs="Times New Roman"/>
+          <w:sz w:val="20"/>
+          <w:szCs w:val="20"/>
+          <w:lang w:eastAsia="en-CA"/>
+        </w:rPr>
+      </w:pPr>
+      <w:r>
+        <w:rPr>
+          <w:rFonts w:ascii="Times New Roman" w:eastAsia="Times New Roman" w:hAnsi="Times New Roman" w:cs="Times New Roman"/>
+          <w:sz w:val="20"/>
+          <w:szCs w:val="20"/>
+          <w:lang w:eastAsia="en-CA"/>
+        </w:rPr>
+        <w:t>January 31, 2021</w:t>
+      </w:r>
+    </w:p>
+    <w:p>
+      <w:pPr>
+        <w:rPr>
+          <w:rFonts w:ascii="Times New Roman" w:eastAsia="Times New Roman" w:hAnsi="Times New Roman" w:cs="Times New Roman"/>
+          <w:sz w:val="24"/>
+          <w:szCs w:val="24"/>
+          <w:lang w:eastAsia="en-CA"/>
+        </w:rPr>
+      </w:pPr>
+    </w:p>
+    <w:p>
+      <w:pPr>
+        <w:pStyle w:val="Heading2"/>
+        <w:rPr>
+          <w:rFonts w:ascii="Times New Roman" w:eastAsia="Times New Roman" w:hAnsi="Times New Roman" w:cs="Times New Roman"/>
+          <w:sz w:val="28"/>
+          <w:szCs w:val="28"/>
+          <w:lang w:eastAsia="en-CA"/>
+        </w:rPr>
+      </w:pPr>
+      <w:r>
+        <w:rPr>
+          <w:rFonts w:ascii="Times New Roman" w:eastAsia="Times New Roman" w:hAnsi="Times New Roman" w:cs="Times New Roman"/>
+          <w:sz w:val="28"/>
+          <w:szCs w:val="28"/>
+          <w:lang w:eastAsia="en-CA"/>
+        </w:rPr>
+        <w:t>Introduction / Business Problem</w:t>
+      </w:r>
+      <w:r>
+        <w:rPr>
+          <w:rFonts w:ascii="Times New Roman" w:eastAsia="Times New Roman" w:hAnsi="Times New Roman" w:cs="Times New Roman"/>
+          <w:sz w:val="28"/>
+          <w:szCs w:val="28"/>
+          <w:lang w:eastAsia="en-CA"/>
+        </w:rPr>
+        <w:t>:</w:t>
+      </w:r>
+    </w:p>
+    <w:p>
+      <w:pPr>
+        <w:rPr>
+          <w:rFonts w:ascii="Times New Roman" w:hAnsi="Times New Roman" w:cs="Times New Roman"/>
+          <w:sz w:val="24"/>
+          <w:szCs w:val="24"/>
+          <w:lang w:eastAsia="en-CA"/>
+        </w:rPr>
+      </w:pPr>
+    </w:p>
+    <w:p>
+      <w:pPr>
         <w:spacing w:after="100" w:afterAutospacing="1"/>
         <w:rPr>
           <w:rFonts w:ascii="Times New Roman" w:eastAsia="Times New Roman" w:hAnsi="Times New Roman" w:cs="Times New Roman"/>
@@ -36,122 +171,267 @@
           <w:szCs w:val="24"/>
           <w:lang w:eastAsia="en-CA"/>
         </w:rPr>
-        <w:t>By Shiju George</w:t>
+        <w:t xml:space="preserve">My Client wishes to open a </w:t>
+      </w:r>
+      <w:r>
+        <w:rPr>
+          <w:rFonts w:ascii="Times New Roman" w:eastAsia="Times New Roman" w:hAnsi="Times New Roman" w:cs="Times New Roman"/>
+          <w:sz w:val="24"/>
+          <w:szCs w:val="24"/>
+          <w:lang w:eastAsia="en-CA"/>
+        </w:rPr>
+        <w:t xml:space="preserve">specific type of </w:t>
+      </w:r>
+      <w:r>
+        <w:rPr>
+          <w:rFonts w:ascii="Times New Roman" w:eastAsia="Times New Roman" w:hAnsi="Times New Roman" w:cs="Times New Roman"/>
+          <w:sz w:val="24"/>
+          <w:szCs w:val="24"/>
+          <w:lang w:eastAsia="en-CA"/>
+        </w:rPr>
+        <w:t xml:space="preserve">tea shop in New Orleans </w:t>
+      </w:r>
+      <w:r>
+        <w:rPr>
+          <w:rFonts w:ascii="Times New Roman" w:eastAsia="Times New Roman" w:hAnsi="Times New Roman" w:cs="Times New Roman"/>
+          <w:sz w:val="24"/>
+          <w:szCs w:val="24"/>
+          <w:lang w:eastAsia="en-CA"/>
+        </w:rPr>
+        <w:t xml:space="preserve">that </w:t>
+      </w:r>
+      <w:r>
+        <w:rPr>
+          <w:rFonts w:ascii="Times New Roman" w:eastAsia="Times New Roman" w:hAnsi="Times New Roman" w:cs="Times New Roman"/>
+          <w:sz w:val="24"/>
+          <w:szCs w:val="24"/>
+          <w:lang w:eastAsia="en-CA"/>
+        </w:rPr>
+        <w:t xml:space="preserve">will </w:t>
+      </w:r>
+      <w:r>
+        <w:rPr>
+          <w:rFonts w:ascii="Times New Roman" w:eastAsia="Times New Roman" w:hAnsi="Times New Roman" w:cs="Times New Roman"/>
+          <w:sz w:val="24"/>
+          <w:szCs w:val="24"/>
+          <w:lang w:eastAsia="en-CA"/>
+        </w:rPr>
+        <w:t>provide</w:t>
+      </w:r>
+      <w:r>
+        <w:rPr>
+          <w:rFonts w:ascii="Times New Roman" w:eastAsia="Times New Roman" w:hAnsi="Times New Roman" w:cs="Times New Roman"/>
+          <w:sz w:val="24"/>
+          <w:szCs w:val="24"/>
+          <w:lang w:eastAsia="en-CA"/>
+        </w:rPr>
+        <w:t xml:space="preserve"> </w:t>
+      </w:r>
+      <w:r>
+        <w:rPr>
+          <w:rFonts w:ascii="Times New Roman" w:eastAsia="Times New Roman" w:hAnsi="Times New Roman" w:cs="Times New Roman"/>
+          <w:sz w:val="24"/>
+          <w:szCs w:val="24"/>
+          <w:lang w:eastAsia="en-CA"/>
+        </w:rPr>
+        <w:t>traditional</w:t>
+      </w:r>
+      <w:r>
+        <w:rPr>
+          <w:rFonts w:ascii="Times New Roman" w:eastAsia="Times New Roman" w:hAnsi="Times New Roman" w:cs="Times New Roman"/>
+          <w:sz w:val="24"/>
+          <w:szCs w:val="24"/>
+          <w:lang w:eastAsia="en-CA"/>
+        </w:rPr>
+        <w:t xml:space="preserve"> teas </w:t>
+      </w:r>
+      <w:r>
+        <w:rPr>
+          <w:rFonts w:ascii="Times New Roman" w:eastAsia="Times New Roman" w:hAnsi="Times New Roman" w:cs="Times New Roman"/>
+          <w:sz w:val="24"/>
+          <w:szCs w:val="24"/>
+          <w:lang w:eastAsia="en-CA"/>
+        </w:rPr>
+        <w:t>in</w:t>
+      </w:r>
+      <w:r>
+        <w:rPr>
+          <w:rFonts w:ascii="Times New Roman" w:eastAsia="Times New Roman" w:hAnsi="Times New Roman" w:cs="Times New Roman"/>
+          <w:sz w:val="24"/>
+          <w:szCs w:val="24"/>
+          <w:lang w:eastAsia="en-CA"/>
+        </w:rPr>
+        <w:t xml:space="preserve"> a space </w:t>
+      </w:r>
+      <w:r>
+        <w:rPr>
+          <w:rFonts w:ascii="Times New Roman" w:eastAsia="Times New Roman" w:hAnsi="Times New Roman" w:cs="Times New Roman"/>
+          <w:sz w:val="24"/>
+          <w:szCs w:val="24"/>
+          <w:lang w:eastAsia="en-CA"/>
+        </w:rPr>
+        <w:t xml:space="preserve">which </w:t>
+      </w:r>
+      <w:r>
+        <w:rPr>
+          <w:rFonts w:ascii="Times New Roman" w:eastAsia="Times New Roman" w:hAnsi="Times New Roman" w:cs="Times New Roman"/>
+          <w:sz w:val="24"/>
+          <w:szCs w:val="24"/>
+          <w:lang w:eastAsia="en-CA"/>
+        </w:rPr>
+        <w:t>promote</w:t>
+      </w:r>
+      <w:r>
+        <w:rPr>
+          <w:rFonts w:ascii="Times New Roman" w:eastAsia="Times New Roman" w:hAnsi="Times New Roman" w:cs="Times New Roman"/>
+          <w:sz w:val="24"/>
+          <w:szCs w:val="24"/>
+          <w:lang w:eastAsia="en-CA"/>
+        </w:rPr>
+        <w:t>s</w:t>
+      </w:r>
+      <w:r>
+        <w:rPr>
+          <w:rFonts w:ascii="Times New Roman" w:eastAsia="Times New Roman" w:hAnsi="Times New Roman" w:cs="Times New Roman"/>
+          <w:sz w:val="24"/>
+          <w:szCs w:val="24"/>
+          <w:lang w:eastAsia="en-CA"/>
+        </w:rPr>
+        <w:t xml:space="preserve"> and support</w:t>
+      </w:r>
+      <w:r>
+        <w:rPr>
+          <w:rFonts w:ascii="Times New Roman" w:eastAsia="Times New Roman" w:hAnsi="Times New Roman" w:cs="Times New Roman"/>
+          <w:sz w:val="24"/>
+          <w:szCs w:val="24"/>
+          <w:lang w:eastAsia="en-CA"/>
+        </w:rPr>
+        <w:t>s</w:t>
+      </w:r>
+      <w:r>
+        <w:rPr>
+          <w:rFonts w:ascii="Times New Roman" w:eastAsia="Times New Roman" w:hAnsi="Times New Roman" w:cs="Times New Roman"/>
+          <w:sz w:val="24"/>
+          <w:szCs w:val="24"/>
+          <w:lang w:eastAsia="en-CA"/>
+        </w:rPr>
+        <w:t xml:space="preserve"> social communities interested in mind and body </w:t>
+      </w:r>
+      <w:r>
+        <w:rPr>
+          <w:rFonts w:ascii="Times New Roman" w:eastAsia="Times New Roman" w:hAnsi="Times New Roman" w:cs="Times New Roman"/>
+          <w:sz w:val="24"/>
+          <w:szCs w:val="24"/>
+          <w:lang w:eastAsia="en-CA"/>
+        </w:rPr>
+        <w:t>wellness</w:t>
+      </w:r>
+      <w:r>
+        <w:rPr>
+          <w:rFonts w:ascii="Times New Roman" w:eastAsia="Times New Roman" w:hAnsi="Times New Roman" w:cs="Times New Roman"/>
+          <w:sz w:val="24"/>
+          <w:szCs w:val="24"/>
+          <w:lang w:eastAsia="en-CA"/>
+        </w:rPr>
+        <w:t xml:space="preserve">.  He believes that there are synergies between </w:t>
+      </w:r>
+      <w:r>
+        <w:rPr>
+          <w:rFonts w:ascii="Times New Roman" w:eastAsia="Times New Roman" w:hAnsi="Times New Roman" w:cs="Times New Roman"/>
+          <w:sz w:val="24"/>
+          <w:szCs w:val="24"/>
+          <w:lang w:eastAsia="en-CA"/>
+        </w:rPr>
+        <w:t>these types</w:t>
+      </w:r>
+      <w:r>
+        <w:rPr>
+          <w:rFonts w:ascii="Times New Roman" w:eastAsia="Times New Roman" w:hAnsi="Times New Roman" w:cs="Times New Roman"/>
+          <w:sz w:val="24"/>
+          <w:szCs w:val="24"/>
+          <w:lang w:eastAsia="en-CA"/>
+        </w:rPr>
+        <w:t xml:space="preserve"> </w:t>
+      </w:r>
+      <w:r>
+        <w:rPr>
+          <w:rFonts w:ascii="Times New Roman" w:eastAsia="Times New Roman" w:hAnsi="Times New Roman" w:cs="Times New Roman"/>
+          <w:sz w:val="24"/>
+          <w:szCs w:val="24"/>
+          <w:lang w:eastAsia="en-CA"/>
+        </w:rPr>
+        <w:t>of tea houses and places like yoga studios.  In this regard, he would like to know which areas in New Orleans have yoga studios, and in particular which of these areas have the fewest number of tea houses.</w:t>
+      </w:r>
+      <w:r>
+        <w:rPr>
+          <w:rFonts w:ascii="Times New Roman" w:eastAsia="Times New Roman" w:hAnsi="Times New Roman" w:cs="Times New Roman"/>
+          <w:sz w:val="24"/>
+          <w:szCs w:val="24"/>
+          <w:lang w:eastAsia="en-CA"/>
+        </w:rPr>
+        <w:t xml:space="preserve"> </w:t>
+      </w:r>
+      <w:r>
+        <w:rPr>
+          <w:rFonts w:ascii="Times New Roman" w:eastAsia="Times New Roman" w:hAnsi="Times New Roman" w:cs="Times New Roman"/>
+          <w:sz w:val="24"/>
+          <w:szCs w:val="24"/>
+          <w:lang w:eastAsia="en-CA"/>
+        </w:rPr>
+        <w:t xml:space="preserve"> </w:t>
+      </w:r>
+      <w:r>
+        <w:rPr>
+          <w:rFonts w:ascii="Times New Roman" w:eastAsia="Times New Roman" w:hAnsi="Times New Roman" w:cs="Times New Roman"/>
+          <w:sz w:val="24"/>
+          <w:szCs w:val="24"/>
+          <w:lang w:eastAsia="en-CA"/>
+        </w:rPr>
+        <w:t xml:space="preserve">This information is important to my Client as he would like to know which area in New Orleans would </w:t>
+      </w:r>
+      <w:r>
+        <w:rPr>
+          <w:rFonts w:ascii="Times New Roman" w:eastAsia="Times New Roman" w:hAnsi="Times New Roman" w:cs="Times New Roman"/>
+          <w:sz w:val="24"/>
+          <w:szCs w:val="24"/>
+          <w:lang w:eastAsia="en-CA"/>
+        </w:rPr>
+        <w:t xml:space="preserve">potentially be suitable for a successful tea house. </w:t>
       </w:r>
     </w:p>
     <w:p>
       <w:pPr>
         <w:pStyle w:val="Heading2"/>
         <w:rPr>
-          <w:rFonts w:eastAsia="Times New Roman"/>
-          <w:lang w:eastAsia="en-CA"/>
-        </w:rPr>
-      </w:pPr>
-      <w:r>
-        <w:rPr>
-          <w:rFonts w:eastAsia="Times New Roman"/>
-          <w:lang w:eastAsia="en-CA"/>
-        </w:rPr>
-        <w:t>Problem Description</w:t>
-      </w:r>
-      <w:r>
-        <w:rPr>
-          <w:rFonts w:eastAsia="Times New Roman"/>
-          <w:lang w:eastAsia="en-CA"/>
-        </w:rPr>
-        <w:t xml:space="preserve"> and </w:t>
-      </w:r>
-      <w:r>
-        <w:rPr>
-          <w:rFonts w:eastAsia="Times New Roman"/>
-          <w:lang w:eastAsia="en-CA"/>
-        </w:rPr>
-        <w:t>B</w:t>
-      </w:r>
-      <w:r>
-        <w:rPr>
-          <w:rFonts w:eastAsia="Times New Roman"/>
-          <w:lang w:eastAsia="en-CA"/>
-        </w:rPr>
-        <w:t>ackground:</w:t>
-      </w:r>
-    </w:p>
-    <w:p>
-      <w:pPr>
-        <w:rPr>
-          <w:lang w:eastAsia="en-CA"/>
-        </w:rPr>
-      </w:pPr>
-    </w:p>
-    <w:p>
-      <w:pPr>
-        <w:spacing w:after="100" w:afterAutospacing="1"/>
-        <w:rPr>
-          <w:rFonts w:ascii="Times New Roman" w:eastAsia="Times New Roman" w:hAnsi="Times New Roman" w:cs="Times New Roman"/>
-          <w:sz w:val="24"/>
-          <w:szCs w:val="24"/>
-          <w:lang w:eastAsia="en-CA"/>
-        </w:rPr>
-      </w:pPr>
-      <w:r>
-        <w:rPr>
-          <w:rFonts w:ascii="Times New Roman" w:eastAsia="Times New Roman" w:hAnsi="Times New Roman" w:cs="Times New Roman"/>
-          <w:sz w:val="24"/>
-          <w:szCs w:val="24"/>
-          <w:lang w:eastAsia="en-CA"/>
-        </w:rPr>
-        <w:t xml:space="preserve">My Client wishes to open a </w:t>
-      </w:r>
-      <w:r>
-        <w:rPr>
-          <w:rFonts w:ascii="Times New Roman" w:eastAsia="Times New Roman" w:hAnsi="Times New Roman" w:cs="Times New Roman"/>
-          <w:sz w:val="24"/>
-          <w:szCs w:val="24"/>
-          <w:lang w:eastAsia="en-CA"/>
-        </w:rPr>
-        <w:t xml:space="preserve">specific type of </w:t>
-      </w:r>
-      <w:r>
-        <w:rPr>
-          <w:rFonts w:ascii="Times New Roman" w:eastAsia="Times New Roman" w:hAnsi="Times New Roman" w:cs="Times New Roman"/>
-          <w:sz w:val="24"/>
-          <w:szCs w:val="24"/>
-          <w:lang w:eastAsia="en-CA"/>
-        </w:rPr>
-        <w:t xml:space="preserve">tea shop in New Orleans </w:t>
-      </w:r>
-      <w:r>
-        <w:rPr>
-          <w:rFonts w:ascii="Times New Roman" w:eastAsia="Times New Roman" w:hAnsi="Times New Roman" w:cs="Times New Roman"/>
-          <w:sz w:val="24"/>
-          <w:szCs w:val="24"/>
-          <w:lang w:eastAsia="en-CA"/>
-        </w:rPr>
-        <w:t xml:space="preserve">that </w:t>
-      </w:r>
-      <w:r>
-        <w:rPr>
-          <w:rFonts w:ascii="Times New Roman" w:eastAsia="Times New Roman" w:hAnsi="Times New Roman" w:cs="Times New Roman"/>
-          <w:sz w:val="24"/>
-          <w:szCs w:val="24"/>
-          <w:lang w:eastAsia="en-CA"/>
-        </w:rPr>
-        <w:t xml:space="preserve">will </w:t>
-      </w:r>
-      <w:r>
-        <w:rPr>
-          <w:rFonts w:ascii="Times New Roman" w:eastAsia="Times New Roman" w:hAnsi="Times New Roman" w:cs="Times New Roman"/>
-          <w:sz w:val="24"/>
-          <w:szCs w:val="24"/>
-          <w:lang w:eastAsia="en-CA"/>
-        </w:rPr>
-        <w:t>provide</w:t>
-      </w:r>
-      <w:r>
-        <w:rPr>
-          <w:rFonts w:ascii="Times New Roman" w:eastAsia="Times New Roman" w:hAnsi="Times New Roman" w:cs="Times New Roman"/>
-          <w:sz w:val="24"/>
-          <w:szCs w:val="24"/>
+          <w:rFonts w:ascii="Times New Roman" w:eastAsia="Times New Roman" w:hAnsi="Times New Roman" w:cs="Times New Roman"/>
+          <w:sz w:val="28"/>
+          <w:szCs w:val="28"/>
+          <w:lang w:eastAsia="en-CA"/>
+        </w:rPr>
+      </w:pPr>
+      <w:r>
+        <w:rPr>
+          <w:rFonts w:ascii="Times New Roman" w:eastAsia="Times New Roman" w:hAnsi="Times New Roman" w:cs="Times New Roman"/>
+          <w:sz w:val="28"/>
+          <w:szCs w:val="28"/>
+          <w:lang w:eastAsia="en-CA"/>
+        </w:rPr>
+        <w:t>Description of the Data and how it will be used to solve th</w:t>
+      </w:r>
+      <w:r>
+        <w:rPr>
+          <w:rFonts w:ascii="Times New Roman" w:eastAsia="Times New Roman" w:hAnsi="Times New Roman" w:cs="Times New Roman"/>
+          <w:sz w:val="28"/>
+          <w:szCs w:val="28"/>
+          <w:lang w:eastAsia="en-CA"/>
+        </w:rPr>
+        <w:t>e</w:t>
+      </w:r>
+      <w:r>
+        <w:rPr>
+          <w:rFonts w:ascii="Times New Roman" w:eastAsia="Times New Roman" w:hAnsi="Times New Roman" w:cs="Times New Roman"/>
+          <w:sz w:val="28"/>
+          <w:szCs w:val="28"/>
           <w:lang w:eastAsia="en-CA"/>
         </w:rPr>
         <w:t xml:space="preserve"> </w:t>
@@ -159,206 +439,46 @@
       <w:r>
         <w:rPr>
           <w:rFonts w:ascii="Times New Roman" w:eastAsia="Times New Roman" w:hAnsi="Times New Roman" w:cs="Times New Roman"/>
-          <w:sz w:val="24"/>
-          <w:szCs w:val="24"/>
-          <w:lang w:eastAsia="en-CA"/>
-        </w:rPr>
-        <w:t>traditional</w:t>
-      </w:r>
-      <w:r>
-        <w:rPr>
-          <w:rFonts w:ascii="Times New Roman" w:eastAsia="Times New Roman" w:hAnsi="Times New Roman" w:cs="Times New Roman"/>
-          <w:sz w:val="24"/>
-          <w:szCs w:val="24"/>
-          <w:lang w:eastAsia="en-CA"/>
-        </w:rPr>
-        <w:t xml:space="preserve"> teas </w:t>
-      </w:r>
-      <w:r>
-        <w:rPr>
-          <w:rFonts w:ascii="Times New Roman" w:eastAsia="Times New Roman" w:hAnsi="Times New Roman" w:cs="Times New Roman"/>
-          <w:sz w:val="24"/>
-          <w:szCs w:val="24"/>
-          <w:lang w:eastAsia="en-CA"/>
-        </w:rPr>
-        <w:t>in</w:t>
-      </w:r>
-      <w:r>
-        <w:rPr>
-          <w:rFonts w:ascii="Times New Roman" w:eastAsia="Times New Roman" w:hAnsi="Times New Roman" w:cs="Times New Roman"/>
-          <w:sz w:val="24"/>
-          <w:szCs w:val="24"/>
-          <w:lang w:eastAsia="en-CA"/>
-        </w:rPr>
-        <w:t xml:space="preserve"> a space </w:t>
-      </w:r>
-      <w:r>
-        <w:rPr>
-          <w:rFonts w:ascii="Times New Roman" w:eastAsia="Times New Roman" w:hAnsi="Times New Roman" w:cs="Times New Roman"/>
-          <w:sz w:val="24"/>
-          <w:szCs w:val="24"/>
-          <w:lang w:eastAsia="en-CA"/>
-        </w:rPr>
-        <w:t xml:space="preserve">which </w:t>
-      </w:r>
-      <w:r>
-        <w:rPr>
-          <w:rFonts w:ascii="Times New Roman" w:eastAsia="Times New Roman" w:hAnsi="Times New Roman" w:cs="Times New Roman"/>
-          <w:sz w:val="24"/>
-          <w:szCs w:val="24"/>
-          <w:lang w:eastAsia="en-CA"/>
-        </w:rPr>
-        <w:t>promote</w:t>
-      </w:r>
-      <w:r>
-        <w:rPr>
-          <w:rFonts w:ascii="Times New Roman" w:eastAsia="Times New Roman" w:hAnsi="Times New Roman" w:cs="Times New Roman"/>
-          <w:sz w:val="24"/>
-          <w:szCs w:val="24"/>
-          <w:lang w:eastAsia="en-CA"/>
-        </w:rPr>
-        <w:t>s</w:t>
-      </w:r>
-      <w:r>
-        <w:rPr>
-          <w:rFonts w:ascii="Times New Roman" w:eastAsia="Times New Roman" w:hAnsi="Times New Roman" w:cs="Times New Roman"/>
-          <w:sz w:val="24"/>
-          <w:szCs w:val="24"/>
-          <w:lang w:eastAsia="en-CA"/>
-        </w:rPr>
-        <w:t xml:space="preserve"> and support</w:t>
-      </w:r>
-      <w:r>
-        <w:rPr>
-          <w:rFonts w:ascii="Times New Roman" w:eastAsia="Times New Roman" w:hAnsi="Times New Roman" w:cs="Times New Roman"/>
-          <w:sz w:val="24"/>
-          <w:szCs w:val="24"/>
-          <w:lang w:eastAsia="en-CA"/>
-        </w:rPr>
-        <w:t>s</w:t>
-      </w:r>
-      <w:r>
-        <w:rPr>
-          <w:rFonts w:ascii="Times New Roman" w:eastAsia="Times New Roman" w:hAnsi="Times New Roman" w:cs="Times New Roman"/>
-          <w:sz w:val="24"/>
-          <w:szCs w:val="24"/>
-          <w:lang w:eastAsia="en-CA"/>
-        </w:rPr>
-        <w:t xml:space="preserve"> social communities interested in mind and body </w:t>
-      </w:r>
-      <w:r>
-        <w:rPr>
-          <w:rFonts w:ascii="Times New Roman" w:eastAsia="Times New Roman" w:hAnsi="Times New Roman" w:cs="Times New Roman"/>
-          <w:sz w:val="24"/>
-          <w:szCs w:val="24"/>
-          <w:lang w:eastAsia="en-CA"/>
-        </w:rPr>
-        <w:t>wellness</w:t>
-      </w:r>
-      <w:r>
-        <w:rPr>
-          <w:rFonts w:ascii="Times New Roman" w:eastAsia="Times New Roman" w:hAnsi="Times New Roman" w:cs="Times New Roman"/>
-          <w:sz w:val="24"/>
-          <w:szCs w:val="24"/>
-          <w:lang w:eastAsia="en-CA"/>
-        </w:rPr>
-        <w:t xml:space="preserve">.  He believes that there are synergies between </w:t>
-      </w:r>
-      <w:r>
-        <w:rPr>
-          <w:rFonts w:ascii="Times New Roman" w:eastAsia="Times New Roman" w:hAnsi="Times New Roman" w:cs="Times New Roman"/>
-          <w:sz w:val="24"/>
-          <w:szCs w:val="24"/>
-          <w:lang w:eastAsia="en-CA"/>
-        </w:rPr>
-        <w:t>these types</w:t>
-      </w:r>
-      <w:r>
-        <w:rPr>
-          <w:rFonts w:ascii="Times New Roman" w:eastAsia="Times New Roman" w:hAnsi="Times New Roman" w:cs="Times New Roman"/>
-          <w:sz w:val="24"/>
-          <w:szCs w:val="24"/>
-          <w:lang w:eastAsia="en-CA"/>
-        </w:rPr>
-        <w:t xml:space="preserve"> </w:t>
-      </w:r>
-      <w:r>
-        <w:rPr>
-          <w:rFonts w:ascii="Times New Roman" w:eastAsia="Times New Roman" w:hAnsi="Times New Roman" w:cs="Times New Roman"/>
-          <w:sz w:val="24"/>
-          <w:szCs w:val="24"/>
-          <w:lang w:eastAsia="en-CA"/>
-        </w:rPr>
-        <w:t>of tea houses and places like yoga studios.  In this regard, he would like to know which areas in New Orleans have yoga studios, and in particular which of these areas have the fewest number of tea houses.</w:t>
-      </w:r>
-      <w:r>
-        <w:rPr>
-          <w:rFonts w:ascii="Times New Roman" w:eastAsia="Times New Roman" w:hAnsi="Times New Roman" w:cs="Times New Roman"/>
-          <w:sz w:val="24"/>
-          <w:szCs w:val="24"/>
-          <w:lang w:eastAsia="en-CA"/>
-        </w:rPr>
-        <w:t xml:space="preserve"> </w:t>
-      </w:r>
-      <w:r>
-        <w:rPr>
-          <w:rFonts w:ascii="Times New Roman" w:eastAsia="Times New Roman" w:hAnsi="Times New Roman" w:cs="Times New Roman"/>
-          <w:sz w:val="24"/>
-          <w:szCs w:val="24"/>
-          <w:lang w:eastAsia="en-CA"/>
-        </w:rPr>
-        <w:t xml:space="preserve"> </w:t>
-      </w:r>
-      <w:r>
-        <w:rPr>
-          <w:rFonts w:ascii="Times New Roman" w:eastAsia="Times New Roman" w:hAnsi="Times New Roman" w:cs="Times New Roman"/>
-          <w:sz w:val="24"/>
-          <w:szCs w:val="24"/>
-          <w:lang w:eastAsia="en-CA"/>
-        </w:rPr>
-        <w:t xml:space="preserve">This information is important to my Client as he would like to know which area in New Orleans would </w:t>
-      </w:r>
-      <w:r>
-        <w:rPr>
-          <w:rFonts w:ascii="Times New Roman" w:eastAsia="Times New Roman" w:hAnsi="Times New Roman" w:cs="Times New Roman"/>
-          <w:sz w:val="24"/>
-          <w:szCs w:val="24"/>
-          <w:lang w:eastAsia="en-CA"/>
-        </w:rPr>
-        <w:t xml:space="preserve">potentially be suitable for a successful tea house. </w:t>
-      </w:r>
-    </w:p>
-    <w:p>
-      <w:pPr>
-        <w:pStyle w:val="Heading2"/>
-        <w:rPr>
-          <w:rFonts w:eastAsia="Times New Roman"/>
-          <w:lang w:eastAsia="en-CA"/>
-        </w:rPr>
-      </w:pPr>
-      <w:r>
-        <w:rPr>
-          <w:rFonts w:eastAsia="Times New Roman"/>
-          <w:lang w:eastAsia="en-CA"/>
-        </w:rPr>
-        <w:t>Description of the Data and how it will be used to solve this Problem:</w:t>
-      </w:r>
-    </w:p>
-    <w:p>
-      <w:pPr>
-        <w:rPr>
-          <w:lang w:eastAsia="en-CA"/>
-        </w:rPr>
-      </w:pPr>
-    </w:p>
-    <w:p>
-      <w:pPr>
-        <w:rPr>
-          <w:lang w:eastAsia="en-CA"/>
-        </w:rPr>
-      </w:pPr>
-      <w:r>
-        <w:rPr>
+          <w:sz w:val="28"/>
+          <w:szCs w:val="28"/>
+          <w:lang w:eastAsia="en-CA"/>
+        </w:rPr>
+        <w:t xml:space="preserve">Business </w:t>
+      </w:r>
+      <w:r>
+        <w:rPr>
+          <w:rFonts w:ascii="Times New Roman" w:eastAsia="Times New Roman" w:hAnsi="Times New Roman" w:cs="Times New Roman"/>
+          <w:sz w:val="28"/>
+          <w:szCs w:val="28"/>
+          <w:lang w:eastAsia="en-CA"/>
+        </w:rPr>
+        <w:t>Problem:</w:t>
+      </w:r>
+    </w:p>
+    <w:p>
+      <w:pPr>
+        <w:rPr>
+          <w:rFonts w:ascii="Times New Roman" w:hAnsi="Times New Roman" w:cs="Times New Roman"/>
+          <w:sz w:val="24"/>
+          <w:szCs w:val="24"/>
+          <w:lang w:eastAsia="en-CA"/>
+        </w:rPr>
+      </w:pPr>
+    </w:p>
+    <w:p>
+      <w:pPr>
+        <w:rPr>
+          <w:rFonts w:ascii="Times New Roman" w:eastAsia="Times New Roman" w:hAnsi="Times New Roman" w:cs="Times New Roman"/>
+          <w:sz w:val="24"/>
+          <w:szCs w:val="24"/>
+          <w:lang w:eastAsia="en-CA"/>
+        </w:rPr>
+      </w:pPr>
+      <w:r>
+        <w:rPr>
+          <w:rFonts w:ascii="Times New Roman" w:eastAsia="Times New Roman" w:hAnsi="Times New Roman" w:cs="Times New Roman"/>
+          <w:sz w:val="24"/>
+          <w:szCs w:val="24"/>
           <w:lang w:eastAsia="en-CA"/>
         </w:rPr>
         <w:t>Locations of the neighborhoods in New Orleans as defined by their respective latitudes and longitudes are shown on the following Wikipedia page:</w:t>
@@ -367,13 +487,19 @@
     <w:p>
       <w:pPr>
         <w:rPr>
-          <w:lang w:eastAsia="en-CA"/>
-        </w:rPr>
-      </w:pPr>
-    </w:p>
-    <w:p>
-      <w:pPr>
-        <w:rPr>
+          <w:rFonts w:ascii="Times New Roman" w:hAnsi="Times New Roman" w:cs="Times New Roman"/>
+          <w:sz w:val="24"/>
+          <w:szCs w:val="24"/>
+          <w:lang w:eastAsia="en-CA"/>
+        </w:rPr>
+      </w:pPr>
+    </w:p>
+    <w:p>
+      <w:pPr>
+        <w:rPr>
+          <w:rFonts w:ascii="Times New Roman" w:hAnsi="Times New Roman" w:cs="Times New Roman"/>
+          <w:sz w:val="24"/>
+          <w:szCs w:val="24"/>
           <w:lang w:eastAsia="en-CA"/>
         </w:rPr>
       </w:pPr>
@@ -381,6 +507,9 @@
         <w:r>
           <w:rPr>
             <w:rStyle w:val="Hyperlink"/>
+            <w:rFonts w:ascii="Times New Roman" w:hAnsi="Times New Roman" w:cs="Times New Roman"/>
+            <w:sz w:val="24"/>
+            <w:szCs w:val="24"/>
             <w:lang w:eastAsia="en-CA"/>
           </w:rPr>
           <w:t>https://en.wikipedia.org/wiki/Neighborhoods_in_New_Orleans</w:t>
@@ -390,78 +519,203 @@
     <w:p>
       <w:pPr>
         <w:rPr>
-          <w:lang w:eastAsia="en-CA"/>
-        </w:rPr>
-      </w:pPr>
-    </w:p>
-    <w:p>
-      <w:pPr>
-        <w:rPr>
-          <w:lang w:eastAsia="en-CA"/>
-        </w:rPr>
-      </w:pPr>
-      <w:r>
-        <w:rPr>
-          <w:lang w:eastAsia="en-CA"/>
-        </w:rPr>
-        <w:t xml:space="preserve">Using a python based </w:t>
-      </w:r>
-      <w:proofErr w:type="spellStart"/>
-      <w:r>
-        <w:rPr>
-          <w:lang w:eastAsia="en-CA"/>
-        </w:rPr>
-        <w:t>Jupyter</w:t>
-      </w:r>
-      <w:proofErr w:type="spellEnd"/>
-      <w:r>
-        <w:rPr>
-          <w:lang w:eastAsia="en-CA"/>
-        </w:rPr>
-        <w:t xml:space="preserve"> notebook, this information was extracted and transformed into </w:t>
-      </w:r>
-      <w:r>
-        <w:rPr>
+          <w:rFonts w:ascii="Times New Roman" w:hAnsi="Times New Roman" w:cs="Times New Roman"/>
+          <w:sz w:val="24"/>
+          <w:szCs w:val="24"/>
+          <w:lang w:eastAsia="en-CA"/>
+        </w:rPr>
+      </w:pPr>
+    </w:p>
+    <w:p>
+      <w:pPr>
+        <w:rPr>
+          <w:rFonts w:ascii="Times New Roman" w:eastAsia="Times New Roman" w:hAnsi="Times New Roman" w:cs="Times New Roman"/>
+          <w:sz w:val="24"/>
+          <w:szCs w:val="24"/>
+          <w:lang w:eastAsia="en-CA"/>
+        </w:rPr>
+      </w:pPr>
+      <w:r>
+        <w:rPr>
+          <w:rFonts w:ascii="Times New Roman" w:eastAsia="Times New Roman" w:hAnsi="Times New Roman" w:cs="Times New Roman"/>
+          <w:sz w:val="24"/>
+          <w:szCs w:val="24"/>
+          <w:lang w:eastAsia="en-CA"/>
+        </w:rPr>
+        <w:t xml:space="preserve">Using a python based Jupyter notebook, this information was extracted and transformed into </w:t>
+      </w:r>
+      <w:r>
+        <w:rPr>
+          <w:rFonts w:ascii="Times New Roman" w:eastAsia="Times New Roman" w:hAnsi="Times New Roman" w:cs="Times New Roman"/>
+          <w:sz w:val="24"/>
+          <w:szCs w:val="24"/>
           <w:lang w:eastAsia="en-CA"/>
         </w:rPr>
         <w:t>a P</w:t>
       </w:r>
       <w:r>
         <w:rPr>
+          <w:rFonts w:ascii="Times New Roman" w:eastAsia="Times New Roman" w:hAnsi="Times New Roman" w:cs="Times New Roman"/>
+          <w:sz w:val="24"/>
+          <w:szCs w:val="24"/>
           <w:lang w:eastAsia="en-CA"/>
         </w:rPr>
         <w:t xml:space="preserve">andas </w:t>
       </w:r>
-      <w:proofErr w:type="spellStart"/>
-      <w:r>
-        <w:rPr>
+      <w:r>
+        <w:rPr>
+          <w:rFonts w:ascii="Times New Roman" w:eastAsia="Times New Roman" w:hAnsi="Times New Roman" w:cs="Times New Roman"/>
+          <w:sz w:val="24"/>
+          <w:szCs w:val="24"/>
           <w:lang w:eastAsia="en-CA"/>
         </w:rPr>
         <w:t>DataFrame</w:t>
       </w:r>
-      <w:proofErr w:type="spellEnd"/>
-      <w:r>
-        <w:rPr>
-          <w:lang w:eastAsia="en-CA"/>
-        </w:rPr>
-        <w:t xml:space="preserve">.  The following general steps were then </w:t>
-      </w:r>
-      <w:r>
-        <w:rPr>
+      <w:r>
+        <w:rPr>
+          <w:rFonts w:ascii="Times New Roman" w:eastAsia="Times New Roman" w:hAnsi="Times New Roman" w:cs="Times New Roman"/>
+          <w:sz w:val="24"/>
+          <w:szCs w:val="24"/>
+          <w:lang w:eastAsia="en-CA"/>
+        </w:rPr>
+        <w:t>, for example here are the first 5 rows of this data:</w:t>
+      </w:r>
+    </w:p>
+    <w:p>
+      <w:pPr>
+        <w:rPr>
+          <w:rFonts w:ascii="Times New Roman" w:eastAsia="Times New Roman" w:hAnsi="Times New Roman" w:cs="Times New Roman"/>
+          <w:sz w:val="24"/>
+          <w:szCs w:val="24"/>
+          <w:lang w:eastAsia="en-CA"/>
+        </w:rPr>
+      </w:pPr>
+    </w:p>
+    <w:p>
+      <w:pPr>
+        <w:rPr>
+          <w:rFonts w:ascii="Times New Roman" w:hAnsi="Times New Roman" w:cs="Times New Roman"/>
+          <w:sz w:val="24"/>
+          <w:szCs w:val="24"/>
+          <w:lang w:eastAsia="en-CA"/>
+        </w:rPr>
+      </w:pPr>
+      <w:r>
+        <w:rPr>
+          <w:rFonts w:ascii="Times New Roman" w:hAnsi="Times New Roman" w:cs="Times New Roman"/>
+          <w:noProof/>
+          <w:sz w:val="24"/>
+          <w:szCs w:val="24"/>
+          <w:lang w:eastAsia="en-CA"/>
+        </w:rPr>
+        <w:drawing>
+          <wp:inline distT="0" distB="0" distL="0" distR="0" wp14:anchorId="0E64DBC3" wp14:editId="4E4F9025">
+            <wp:extent cx="3181794" cy="1857634"/>
+            <wp:effectExtent l="0" t="0" r="0" b="9525"/>
+            <wp:docPr id="1" name="Picture 1"/>
+            <wp:cNvGraphicFramePr>
+              <a:graphicFrameLocks xmlns:a="http://schemas.openxmlformats.org/drawingml/2006/main" noChangeAspect="1"/>
+            </wp:cNvGraphicFramePr>
+            <a:graphic xmlns:a="http://schemas.openxmlformats.org/drawingml/2006/main">
+              <a:graphicData uri="http://schemas.openxmlformats.org/drawingml/2006/picture">
+                <pic:pic xmlns:pic="http://schemas.openxmlformats.org/drawingml/2006/picture">
+                  <pic:nvPicPr>
+                    <pic:cNvPr id="1" name=""/>
+                    <pic:cNvPicPr/>
+                  </pic:nvPicPr>
+                  <pic:blipFill>
+                    <a:blip r:embed="rId6"/>
+                    <a:stretch>
+                      <a:fillRect/>
+                    </a:stretch>
+                  </pic:blipFill>
+                  <pic:spPr>
+                    <a:xfrm>
+                      <a:off x="0" y="0"/>
+                      <a:ext cx="3181794" cy="1857634"/>
+                    </a:xfrm>
+                    <a:prstGeom prst="rect">
+                      <a:avLst/>
+                    </a:prstGeom>
+                  </pic:spPr>
+                </pic:pic>
+              </a:graphicData>
+            </a:graphic>
+          </wp:inline>
+        </w:drawing>
+      </w:r>
+    </w:p>
+    <w:p>
+      <w:pPr>
+        <w:rPr>
+          <w:rFonts w:ascii="Times New Roman" w:hAnsi="Times New Roman" w:cs="Times New Roman"/>
+          <w:sz w:val="24"/>
+          <w:szCs w:val="24"/>
+          <w:lang w:eastAsia="en-CA"/>
+        </w:rPr>
+      </w:pPr>
+    </w:p>
+    <w:p>
+      <w:pPr>
+        <w:rPr>
+          <w:rFonts w:ascii="Times New Roman" w:eastAsia="Times New Roman" w:hAnsi="Times New Roman" w:cs="Times New Roman"/>
+          <w:sz w:val="24"/>
+          <w:szCs w:val="24"/>
+          <w:lang w:eastAsia="en-CA"/>
+        </w:rPr>
+      </w:pPr>
+      <w:r>
+        <w:rPr>
+          <w:rFonts w:ascii="Times New Roman" w:eastAsia="Times New Roman" w:hAnsi="Times New Roman" w:cs="Times New Roman"/>
+          <w:sz w:val="24"/>
+          <w:szCs w:val="24"/>
+          <w:lang w:eastAsia="en-CA"/>
+        </w:rPr>
+        <w:t xml:space="preserve">The following general steps were then </w:t>
+      </w:r>
+      <w:r>
+        <w:rPr>
+          <w:rFonts w:ascii="Times New Roman" w:eastAsia="Times New Roman" w:hAnsi="Times New Roman" w:cs="Times New Roman"/>
+          <w:sz w:val="24"/>
+          <w:szCs w:val="24"/>
           <w:lang w:eastAsia="en-CA"/>
         </w:rPr>
         <w:t>applied,</w:t>
       </w:r>
       <w:r>
         <w:rPr>
-          <w:lang w:eastAsia="en-CA"/>
-        </w:rPr>
-        <w:t xml:space="preserve"> and they show how this data was used to solve the Problem.</w:t>
-      </w:r>
-    </w:p>
-    <w:p>
-      <w:pPr>
-        <w:rPr>
+          <w:rFonts w:ascii="Times New Roman" w:eastAsia="Times New Roman" w:hAnsi="Times New Roman" w:cs="Times New Roman"/>
+          <w:sz w:val="24"/>
+          <w:szCs w:val="24"/>
+          <w:lang w:eastAsia="en-CA"/>
+        </w:rPr>
+        <w:t xml:space="preserve"> and they show how th</w:t>
+      </w:r>
+      <w:r>
+        <w:rPr>
+          <w:rFonts w:ascii="Times New Roman" w:eastAsia="Times New Roman" w:hAnsi="Times New Roman" w:cs="Times New Roman"/>
+          <w:sz w:val="24"/>
+          <w:szCs w:val="24"/>
+          <w:lang w:eastAsia="en-CA"/>
+        </w:rPr>
+        <w:t>e New Orleans neighborhood location</w:t>
+      </w:r>
+      <w:r>
+        <w:rPr>
+          <w:rFonts w:ascii="Times New Roman" w:eastAsia="Times New Roman" w:hAnsi="Times New Roman" w:cs="Times New Roman"/>
+          <w:sz w:val="24"/>
+          <w:szCs w:val="24"/>
+          <w:lang w:eastAsia="en-CA"/>
+        </w:rPr>
+        <w:t xml:space="preserve"> data was used to solve the Problem.</w:t>
+      </w:r>
+    </w:p>
+    <w:p>
+      <w:pPr>
+        <w:rPr>
+          <w:rFonts w:ascii="Times New Roman" w:eastAsia="Times New Roman" w:hAnsi="Times New Roman" w:cs="Times New Roman"/>
+          <w:sz w:val="24"/>
+          <w:szCs w:val="24"/>
           <w:lang w:eastAsia="en-CA"/>
         </w:rPr>
       </w:pPr>
@@ -474,17 +728,26 @@
           <w:numId w:val="3"/>
         </w:numPr>
         <w:rPr>
-          <w:lang w:eastAsia="en-CA"/>
-        </w:rPr>
-      </w:pPr>
-      <w:r>
-        <w:rPr>
+          <w:rFonts w:ascii="Times New Roman" w:eastAsia="Times New Roman" w:hAnsi="Times New Roman" w:cs="Times New Roman"/>
+          <w:sz w:val="24"/>
+          <w:szCs w:val="24"/>
+          <w:lang w:eastAsia="en-CA"/>
+        </w:rPr>
+      </w:pPr>
+      <w:r>
+        <w:rPr>
+          <w:rFonts w:ascii="Times New Roman" w:eastAsia="Times New Roman" w:hAnsi="Times New Roman" w:cs="Times New Roman"/>
+          <w:sz w:val="24"/>
+          <w:szCs w:val="24"/>
           <w:lang w:eastAsia="en-CA"/>
         </w:rPr>
         <w:t>Create a map of New Orleans that shows each neighborhood</w:t>
       </w:r>
       <w:r>
         <w:rPr>
+          <w:rFonts w:ascii="Times New Roman" w:eastAsia="Times New Roman" w:hAnsi="Times New Roman" w:cs="Times New Roman"/>
+          <w:sz w:val="24"/>
+          <w:szCs w:val="24"/>
           <w:lang w:eastAsia="en-CA"/>
         </w:rPr>
         <w:t>.</w:t>
@@ -498,32 +761,185 @@
           <w:numId w:val="3"/>
         </w:numPr>
         <w:rPr>
-          <w:lang w:eastAsia="en-CA"/>
-        </w:rPr>
-      </w:pPr>
-      <w:r>
-        <w:rPr>
+          <w:rFonts w:ascii="Times New Roman" w:eastAsia="Times New Roman" w:hAnsi="Times New Roman" w:cs="Times New Roman"/>
+          <w:sz w:val="24"/>
+          <w:szCs w:val="24"/>
+          <w:lang w:eastAsia="en-CA"/>
+        </w:rPr>
+      </w:pPr>
+      <w:r>
+        <w:rPr>
+          <w:rFonts w:ascii="Times New Roman" w:eastAsia="Times New Roman" w:hAnsi="Times New Roman" w:cs="Times New Roman"/>
+          <w:sz w:val="24"/>
+          <w:szCs w:val="24"/>
           <w:lang w:eastAsia="en-CA"/>
         </w:rPr>
         <w:t>Use Foursquare to find the top 100 venue</w:t>
       </w:r>
       <w:r>
         <w:rPr>
+          <w:rFonts w:ascii="Times New Roman" w:eastAsia="Times New Roman" w:hAnsi="Times New Roman" w:cs="Times New Roman"/>
+          <w:sz w:val="24"/>
+          <w:szCs w:val="24"/>
           <w:lang w:eastAsia="en-CA"/>
         </w:rPr>
         <w:t xml:space="preserve">s </w:t>
       </w:r>
       <w:r>
         <w:rPr>
+          <w:rFonts w:ascii="Times New Roman" w:eastAsia="Times New Roman" w:hAnsi="Times New Roman" w:cs="Times New Roman"/>
+          <w:sz w:val="24"/>
+          <w:szCs w:val="24"/>
+          <w:lang w:eastAsia="en-CA"/>
+        </w:rPr>
+        <w:t xml:space="preserve">and associated venue categories </w:t>
+      </w:r>
+      <w:r>
+        <w:rPr>
+          <w:rFonts w:ascii="Times New Roman" w:eastAsia="Times New Roman" w:hAnsi="Times New Roman" w:cs="Times New Roman"/>
+          <w:sz w:val="24"/>
+          <w:szCs w:val="24"/>
           <w:lang w:eastAsia="en-CA"/>
         </w:rPr>
         <w:t>in each neighborhood</w:t>
       </w:r>
       <w:r>
         <w:rPr>
+          <w:rFonts w:ascii="Times New Roman" w:eastAsia="Times New Roman" w:hAnsi="Times New Roman" w:cs="Times New Roman"/>
+          <w:sz w:val="24"/>
+          <w:szCs w:val="24"/>
           <w:lang w:eastAsia="en-CA"/>
         </w:rPr>
         <w:t>.</w:t>
+      </w:r>
+      <w:r>
+        <w:rPr>
+          <w:rFonts w:ascii="Times New Roman" w:eastAsia="Times New Roman" w:hAnsi="Times New Roman" w:cs="Times New Roman"/>
+          <w:sz w:val="24"/>
+          <w:szCs w:val="24"/>
+          <w:lang w:eastAsia="en-CA"/>
+        </w:rPr>
+        <w:t xml:space="preserve">  </w:t>
+      </w:r>
+      <w:r>
+        <w:rPr>
+          <w:rFonts w:ascii="Times New Roman" w:eastAsia="Times New Roman" w:hAnsi="Times New Roman" w:cs="Times New Roman"/>
+          <w:sz w:val="24"/>
+          <w:szCs w:val="24"/>
+          <w:lang w:eastAsia="en-CA"/>
+        </w:rPr>
+        <w:t>Following</w:t>
+      </w:r>
+      <w:r>
+        <w:rPr>
+          <w:rFonts w:ascii="Times New Roman" w:eastAsia="Times New Roman" w:hAnsi="Times New Roman" w:cs="Times New Roman"/>
+          <w:sz w:val="24"/>
+          <w:szCs w:val="24"/>
+          <w:lang w:eastAsia="en-CA"/>
+        </w:rPr>
+        <w:t xml:space="preserve"> are the first 5 rows of this Foursquare data</w:t>
+      </w:r>
+      <w:r>
+        <w:rPr>
+          <w:rFonts w:ascii="Times New Roman" w:eastAsia="Times New Roman" w:hAnsi="Times New Roman" w:cs="Times New Roman"/>
+          <w:sz w:val="24"/>
+          <w:szCs w:val="24"/>
+          <w:lang w:eastAsia="en-CA"/>
+        </w:rPr>
+        <w:t xml:space="preserve"> for the New Orleans neighborhoods</w:t>
+      </w:r>
+      <w:r>
+        <w:rPr>
+          <w:rFonts w:ascii="Times New Roman" w:eastAsia="Times New Roman" w:hAnsi="Times New Roman" w:cs="Times New Roman"/>
+          <w:sz w:val="24"/>
+          <w:szCs w:val="24"/>
+          <w:lang w:eastAsia="en-CA"/>
+        </w:rPr>
+        <w:t>:</w:t>
+      </w:r>
+    </w:p>
+    <w:p>
+      <w:pPr>
+        <w:rPr>
+          <w:rFonts w:ascii="Times New Roman" w:hAnsi="Times New Roman" w:cs="Times New Roman"/>
+          <w:sz w:val="24"/>
+          <w:szCs w:val="24"/>
+          <w:lang w:eastAsia="en-CA"/>
+        </w:rPr>
+      </w:pPr>
+    </w:p>
+    <w:p>
+      <w:pPr>
+        <w:rPr>
+          <w:rFonts w:ascii="Times New Roman" w:hAnsi="Times New Roman" w:cs="Times New Roman"/>
+          <w:sz w:val="24"/>
+          <w:szCs w:val="24"/>
+          <w:lang w:eastAsia="en-CA"/>
+        </w:rPr>
+      </w:pPr>
+      <w:r>
+        <w:rPr>
+          <w:rFonts w:ascii="Times New Roman" w:hAnsi="Times New Roman" w:cs="Times New Roman"/>
+          <w:noProof/>
+          <w:sz w:val="24"/>
+          <w:szCs w:val="24"/>
+          <w:lang w:eastAsia="en-CA"/>
+        </w:rPr>
+        <w:lastRenderedPageBreak/>
+        <w:drawing>
+          <wp:inline distT="0" distB="0" distL="0" distR="0" wp14:anchorId="16B18315" wp14:editId="5220E48D">
+            <wp:extent cx="5943600" cy="1031240"/>
+            <wp:effectExtent l="0" t="0" r="0" b="0"/>
+            <wp:docPr id="2" name="Picture 2"/>
+            <wp:cNvGraphicFramePr>
+              <a:graphicFrameLocks xmlns:a="http://schemas.openxmlformats.org/drawingml/2006/main" noChangeAspect="1"/>
+            </wp:cNvGraphicFramePr>
+            <a:graphic xmlns:a="http://schemas.openxmlformats.org/drawingml/2006/main">
+              <a:graphicData uri="http://schemas.openxmlformats.org/drawingml/2006/picture">
+                <pic:pic xmlns:pic="http://schemas.openxmlformats.org/drawingml/2006/picture">
+                  <pic:nvPicPr>
+                    <pic:cNvPr id="1" name=""/>
+                    <pic:cNvPicPr/>
+                  </pic:nvPicPr>
+                  <pic:blipFill>
+                    <a:blip r:embed="rId7"/>
+                    <a:stretch>
+                      <a:fillRect/>
+                    </a:stretch>
+                  </pic:blipFill>
+                  <pic:spPr>
+                    <a:xfrm>
+                      <a:off x="0" y="0"/>
+                      <a:ext cx="5943600" cy="1031240"/>
+                    </a:xfrm>
+                    <a:prstGeom prst="rect">
+                      <a:avLst/>
+                    </a:prstGeom>
+                  </pic:spPr>
+                </pic:pic>
+              </a:graphicData>
+            </a:graphic>
+          </wp:inline>
+        </w:drawing>
+      </w:r>
+    </w:p>
+    <w:p>
+      <w:pPr>
+        <w:rPr>
+          <w:rFonts w:ascii="Times New Roman" w:hAnsi="Times New Roman" w:cs="Times New Roman"/>
+          <w:sz w:val="24"/>
+          <w:szCs w:val="24"/>
+          <w:lang w:eastAsia="en-CA"/>
+        </w:rPr>
+      </w:pPr>
+      <w:r>
+        <w:rPr>
+          <w:rFonts w:ascii="Times New Roman" w:hAnsi="Times New Roman" w:cs="Times New Roman"/>
+          <w:sz w:val="24"/>
+          <w:szCs w:val="24"/>
+          <w:lang w:eastAsia="en-CA"/>
+        </w:rPr>
+        <w:t xml:space="preserve"> </w:t>
       </w:r>
     </w:p>
     <w:p>
@@ -534,21 +950,104 @@
           <w:numId w:val="3"/>
         </w:numPr>
         <w:rPr>
-          <w:lang w:eastAsia="en-CA"/>
-        </w:rPr>
-      </w:pPr>
-      <w:r>
-        <w:rPr>
+          <w:rFonts w:ascii="Times New Roman" w:eastAsia="Times New Roman" w:hAnsi="Times New Roman" w:cs="Times New Roman"/>
+          <w:sz w:val="24"/>
+          <w:szCs w:val="24"/>
+          <w:lang w:eastAsia="en-CA"/>
+        </w:rPr>
+      </w:pPr>
+      <w:r>
+        <w:rPr>
+          <w:rFonts w:ascii="Times New Roman" w:eastAsia="Times New Roman" w:hAnsi="Times New Roman" w:cs="Times New Roman"/>
+          <w:sz w:val="24"/>
+          <w:szCs w:val="24"/>
           <w:lang w:eastAsia="en-CA"/>
         </w:rPr>
         <w:t>Use ‘one hot encoding’ on the venue categories of the venues in each neighborhood</w:t>
       </w:r>
       <w:r>
         <w:rPr>
-          <w:lang w:eastAsia="en-CA"/>
-        </w:rPr>
-        <w:t>.</w:t>
-      </w:r>
+          <w:rFonts w:ascii="Times New Roman" w:eastAsia="Times New Roman" w:hAnsi="Times New Roman" w:cs="Times New Roman"/>
+          <w:sz w:val="24"/>
+          <w:szCs w:val="24"/>
+          <w:lang w:eastAsia="en-CA"/>
+        </w:rPr>
+        <w:t>, e.g.:</w:t>
+      </w:r>
+    </w:p>
+    <w:p>
+      <w:pPr>
+        <w:rPr>
+          <w:rFonts w:ascii="Times New Roman" w:eastAsia="Times New Roman" w:hAnsi="Times New Roman" w:cs="Times New Roman"/>
+          <w:sz w:val="24"/>
+          <w:szCs w:val="24"/>
+          <w:lang w:eastAsia="en-CA"/>
+        </w:rPr>
+      </w:pPr>
+    </w:p>
+    <w:p>
+      <w:pPr>
+        <w:rPr>
+          <w:rFonts w:ascii="Times New Roman" w:eastAsia="Times New Roman" w:hAnsi="Times New Roman" w:cs="Times New Roman"/>
+          <w:sz w:val="24"/>
+          <w:szCs w:val="24"/>
+          <w:lang w:eastAsia="en-CA"/>
+        </w:rPr>
+      </w:pPr>
+      <w:r>
+        <w:rPr>
+          <w:rFonts w:ascii="Times New Roman" w:eastAsia="Times New Roman" w:hAnsi="Times New Roman" w:cs="Times New Roman"/>
+          <w:noProof/>
+          <w:sz w:val="24"/>
+          <w:szCs w:val="24"/>
+          <w:lang w:eastAsia="en-CA"/>
+        </w:rPr>
+        <w:drawing>
+          <wp:inline distT="0" distB="0" distL="0" distR="0" wp14:anchorId="199C4EE9" wp14:editId="26F94399">
+            <wp:extent cx="5943600" cy="1057275"/>
+            <wp:effectExtent l="0" t="0" r="0" b="9525"/>
+            <wp:docPr id="4" name="Picture 4"/>
+            <wp:cNvGraphicFramePr>
+              <a:graphicFrameLocks xmlns:a="http://schemas.openxmlformats.org/drawingml/2006/main" noChangeAspect="1"/>
+            </wp:cNvGraphicFramePr>
+            <a:graphic xmlns:a="http://schemas.openxmlformats.org/drawingml/2006/main">
+              <a:graphicData uri="http://schemas.openxmlformats.org/drawingml/2006/picture">
+                <pic:pic xmlns:pic="http://schemas.openxmlformats.org/drawingml/2006/picture">
+                  <pic:nvPicPr>
+                    <pic:cNvPr id="1" name=""/>
+                    <pic:cNvPicPr/>
+                  </pic:nvPicPr>
+                  <pic:blipFill>
+                    <a:blip r:embed="rId8"/>
+                    <a:stretch>
+                      <a:fillRect/>
+                    </a:stretch>
+                  </pic:blipFill>
+                  <pic:spPr>
+                    <a:xfrm>
+                      <a:off x="0" y="0"/>
+                      <a:ext cx="5943600" cy="1057275"/>
+                    </a:xfrm>
+                    <a:prstGeom prst="rect">
+                      <a:avLst/>
+                    </a:prstGeom>
+                  </pic:spPr>
+                </pic:pic>
+              </a:graphicData>
+            </a:graphic>
+          </wp:inline>
+        </w:drawing>
+      </w:r>
+    </w:p>
+    <w:p>
+      <w:pPr>
+        <w:rPr>
+          <w:rFonts w:ascii="Times New Roman" w:eastAsia="Times New Roman" w:hAnsi="Times New Roman" w:cs="Times New Roman"/>
+          <w:sz w:val="24"/>
+          <w:szCs w:val="24"/>
+          <w:lang w:eastAsia="en-CA"/>
+        </w:rPr>
+      </w:pPr>
     </w:p>
     <w:p>
       <w:pPr>
@@ -558,15 +1057,104 @@
           <w:numId w:val="3"/>
         </w:numPr>
         <w:rPr>
-          <w:lang w:eastAsia="en-CA"/>
-        </w:rPr>
-      </w:pPr>
-      <w:r>
-        <w:rPr>
-          <w:lang w:eastAsia="en-CA"/>
-        </w:rPr>
-        <w:t>Determine a frequency based grouping of the venue categories in each neighborhood.</w:t>
-      </w:r>
+          <w:rFonts w:ascii="Times New Roman" w:eastAsia="Times New Roman" w:hAnsi="Times New Roman" w:cs="Times New Roman"/>
+          <w:sz w:val="24"/>
+          <w:szCs w:val="24"/>
+          <w:lang w:eastAsia="en-CA"/>
+        </w:rPr>
+      </w:pPr>
+      <w:r>
+        <w:rPr>
+          <w:rFonts w:ascii="Times New Roman" w:eastAsia="Times New Roman" w:hAnsi="Times New Roman" w:cs="Times New Roman"/>
+          <w:sz w:val="24"/>
+          <w:szCs w:val="24"/>
+          <w:lang w:eastAsia="en-CA"/>
+        </w:rPr>
+        <w:t>Determine a frequency grouping of the venue categories in each neighborhood</w:t>
+      </w:r>
+      <w:r>
+        <w:rPr>
+          <w:rFonts w:ascii="Times New Roman" w:eastAsia="Times New Roman" w:hAnsi="Times New Roman" w:cs="Times New Roman"/>
+          <w:sz w:val="24"/>
+          <w:szCs w:val="24"/>
+          <w:lang w:eastAsia="en-CA"/>
+        </w:rPr>
+        <w:t>, e.g.:</w:t>
+      </w:r>
+    </w:p>
+    <w:p>
+      <w:pPr>
+        <w:rPr>
+          <w:rFonts w:ascii="Times New Roman" w:eastAsia="Times New Roman" w:hAnsi="Times New Roman" w:cs="Times New Roman"/>
+          <w:sz w:val="24"/>
+          <w:szCs w:val="24"/>
+          <w:lang w:eastAsia="en-CA"/>
+        </w:rPr>
+      </w:pPr>
+    </w:p>
+    <w:p>
+      <w:pPr>
+        <w:rPr>
+          <w:rFonts w:ascii="Times New Roman" w:eastAsia="Times New Roman" w:hAnsi="Times New Roman" w:cs="Times New Roman"/>
+          <w:sz w:val="24"/>
+          <w:szCs w:val="24"/>
+          <w:lang w:eastAsia="en-CA"/>
+        </w:rPr>
+      </w:pPr>
+      <w:r>
+        <w:rPr>
+          <w:rFonts w:ascii="Times New Roman" w:eastAsia="Times New Roman" w:hAnsi="Times New Roman" w:cs="Times New Roman"/>
+          <w:noProof/>
+          <w:sz w:val="24"/>
+          <w:szCs w:val="24"/>
+          <w:lang w:eastAsia="en-CA"/>
+        </w:rPr>
+        <w:drawing>
+          <wp:inline distT="0" distB="0" distL="0" distR="0" wp14:anchorId="54BC0BC0" wp14:editId="48454CA0">
+            <wp:extent cx="5943600" cy="956945"/>
+            <wp:effectExtent l="0" t="0" r="0" b="0"/>
+            <wp:docPr id="5" name="Picture 5"/>
+            <wp:cNvGraphicFramePr>
+              <a:graphicFrameLocks xmlns:a="http://schemas.openxmlformats.org/drawingml/2006/main" noChangeAspect="1"/>
+            </wp:cNvGraphicFramePr>
+            <a:graphic xmlns:a="http://schemas.openxmlformats.org/drawingml/2006/main">
+              <a:graphicData uri="http://schemas.openxmlformats.org/drawingml/2006/picture">
+                <pic:pic xmlns:pic="http://schemas.openxmlformats.org/drawingml/2006/picture">
+                  <pic:nvPicPr>
+                    <pic:cNvPr id="1" name=""/>
+                    <pic:cNvPicPr/>
+                  </pic:nvPicPr>
+                  <pic:blipFill>
+                    <a:blip r:embed="rId9"/>
+                    <a:stretch>
+                      <a:fillRect/>
+                    </a:stretch>
+                  </pic:blipFill>
+                  <pic:spPr>
+                    <a:xfrm>
+                      <a:off x="0" y="0"/>
+                      <a:ext cx="5943600" cy="956945"/>
+                    </a:xfrm>
+                    <a:prstGeom prst="rect">
+                      <a:avLst/>
+                    </a:prstGeom>
+                  </pic:spPr>
+                </pic:pic>
+              </a:graphicData>
+            </a:graphic>
+          </wp:inline>
+        </w:drawing>
+      </w:r>
+    </w:p>
+    <w:p>
+      <w:pPr>
+        <w:rPr>
+          <w:rFonts w:ascii="Times New Roman" w:eastAsia="Times New Roman" w:hAnsi="Times New Roman" w:cs="Times New Roman"/>
+          <w:sz w:val="24"/>
+          <w:szCs w:val="24"/>
+          <w:lang w:eastAsia="en-CA"/>
+        </w:rPr>
+      </w:pPr>
     </w:p>
     <w:p>
       <w:pPr>
@@ -576,11 +1164,17 @@
           <w:numId w:val="3"/>
         </w:numPr>
         <w:rPr>
-          <w:lang w:eastAsia="en-CA"/>
-        </w:rPr>
-      </w:pPr>
-      <w:r>
-        <w:rPr>
+          <w:rFonts w:ascii="Times New Roman" w:eastAsia="Times New Roman" w:hAnsi="Times New Roman" w:cs="Times New Roman"/>
+          <w:sz w:val="24"/>
+          <w:szCs w:val="24"/>
+          <w:lang w:eastAsia="en-CA"/>
+        </w:rPr>
+      </w:pPr>
+      <w:r>
+        <w:rPr>
+          <w:rFonts w:ascii="Times New Roman" w:eastAsia="Times New Roman" w:hAnsi="Times New Roman" w:cs="Times New Roman"/>
+          <w:sz w:val="24"/>
+          <w:szCs w:val="24"/>
           <w:lang w:eastAsia="en-CA"/>
         </w:rPr>
         <w:t>Cluster the neighborhoods using the K-Means method.</w:t>
@@ -594,11 +1188,17 @@
           <w:numId w:val="3"/>
         </w:numPr>
         <w:rPr>
-          <w:lang w:eastAsia="en-CA"/>
-        </w:rPr>
-      </w:pPr>
-      <w:r>
-        <w:rPr>
+          <w:rFonts w:ascii="Times New Roman" w:eastAsia="Times New Roman" w:hAnsi="Times New Roman" w:cs="Times New Roman"/>
+          <w:sz w:val="24"/>
+          <w:szCs w:val="24"/>
+          <w:lang w:eastAsia="en-CA"/>
+        </w:rPr>
+      </w:pPr>
+      <w:r>
+        <w:rPr>
+          <w:rFonts w:ascii="Times New Roman" w:eastAsia="Times New Roman" w:hAnsi="Times New Roman" w:cs="Times New Roman"/>
+          <w:sz w:val="24"/>
+          <w:szCs w:val="24"/>
           <w:lang w:eastAsia="en-CA"/>
         </w:rPr>
         <w:t>Show where the clusters are on a map of New Orleans.</w:t>
@@ -612,23 +1212,30 @@
           <w:numId w:val="3"/>
         </w:numPr>
         <w:rPr>
-          <w:lang w:eastAsia="en-CA"/>
-        </w:rPr>
-      </w:pPr>
-      <w:r>
-        <w:rPr>
-          <w:lang w:eastAsia="en-CA"/>
-        </w:rPr>
-        <w:t xml:space="preserve">Present plots that show which neighborhoods have both yoga studios and tea or coffee </w:t>
-      </w:r>
-      <w:proofErr w:type="gramStart"/>
-      <w:r>
-        <w:rPr>
-          <w:lang w:eastAsia="en-CA"/>
-        </w:rPr>
-        <w:t>shops</w:t>
-      </w:r>
-      <w:proofErr w:type="gramEnd"/>
+          <w:rFonts w:ascii="Times New Roman" w:eastAsia="Times New Roman" w:hAnsi="Times New Roman" w:cs="Times New Roman"/>
+          <w:sz w:val="24"/>
+          <w:szCs w:val="24"/>
+          <w:lang w:eastAsia="en-CA"/>
+        </w:rPr>
+      </w:pPr>
+      <w:r>
+        <w:rPr>
+          <w:rFonts w:ascii="Times New Roman" w:eastAsia="Times New Roman" w:hAnsi="Times New Roman" w:cs="Times New Roman"/>
+          <w:sz w:val="24"/>
+          <w:szCs w:val="24"/>
+          <w:lang w:eastAsia="en-CA"/>
+        </w:rPr>
+        <w:t>Present plots that show which neighborhoods have both yoga studios and tea or coffee shops</w:t>
+      </w:r>
+      <w:r>
+        <w:rPr>
+          <w:rFonts w:ascii="Times New Roman" w:eastAsia="Times New Roman" w:hAnsi="Times New Roman" w:cs="Times New Roman"/>
+          <w:sz w:val="24"/>
+          <w:szCs w:val="24"/>
+          <w:lang w:eastAsia="en-CA"/>
+        </w:rPr>
+        <w:t>.</w:t>
+      </w:r>
     </w:p>
     <w:p>
       <w:pPr>
@@ -638,27 +1245,37 @@
           <w:numId w:val="3"/>
         </w:numPr>
         <w:rPr>
-          <w:lang w:eastAsia="en-CA"/>
-        </w:rPr>
-      </w:pPr>
-      <w:r>
-        <w:rPr>
-          <w:lang w:eastAsia="en-CA"/>
-        </w:rPr>
-        <w:t xml:space="preserve">Using these plots determine which neighborhoods have the lowest number of coffee </w:t>
-      </w:r>
-      <w:proofErr w:type="gramStart"/>
-      <w:r>
-        <w:rPr>
-          <w:lang w:eastAsia="en-CA"/>
-        </w:rPr>
-        <w:t>shops</w:t>
-      </w:r>
-      <w:proofErr w:type="gramEnd"/>
-    </w:p>
-    <w:p>
-      <w:pPr>
-        <w:rPr>
+          <w:rFonts w:ascii="Times New Roman" w:eastAsia="Times New Roman" w:hAnsi="Times New Roman" w:cs="Times New Roman"/>
+          <w:sz w:val="24"/>
+          <w:szCs w:val="24"/>
+          <w:lang w:eastAsia="en-CA"/>
+        </w:rPr>
+      </w:pPr>
+      <w:r>
+        <w:rPr>
+          <w:rFonts w:ascii="Times New Roman" w:eastAsia="Times New Roman" w:hAnsi="Times New Roman" w:cs="Times New Roman"/>
+          <w:sz w:val="24"/>
+          <w:szCs w:val="24"/>
+          <w:lang w:eastAsia="en-CA"/>
+        </w:rPr>
+        <w:t>Using these plots determine which neighborhoods have the lowest number of coffee shops</w:t>
+      </w:r>
+      <w:r>
+        <w:rPr>
+          <w:rFonts w:ascii="Times New Roman" w:eastAsia="Times New Roman" w:hAnsi="Times New Roman" w:cs="Times New Roman"/>
+          <w:sz w:val="24"/>
+          <w:szCs w:val="24"/>
+          <w:lang w:eastAsia="en-CA"/>
+        </w:rPr>
+        <w:t>.</w:t>
+      </w:r>
+    </w:p>
+    <w:p>
+      <w:pPr>
+        <w:rPr>
+          <w:rFonts w:ascii="Times New Roman" w:hAnsi="Times New Roman" w:cs="Times New Roman"/>
+          <w:sz w:val="24"/>
+          <w:szCs w:val="24"/>
           <w:lang w:eastAsia="en-CA"/>
         </w:rPr>
       </w:pPr>

</xml_diff>